<commit_message>
Zamiana diagramów na poprawione
</commit_message>
<xml_diff>
--- a/ProjektWersjaZEkranami.docx
+++ b/ProjektWersjaZEkranami.docx
@@ -203,8 +203,6 @@
           <w:szCs w:val="40"/>
         </w:rPr>
       </w:pPr>
-      <w:bookmarkStart w:id="0" w:name="_GoBack"/>
-      <w:bookmarkEnd w:id="0"/>
     </w:p>
     <w:sdt>
       <w:sdtPr>
@@ -2612,11 +2610,11 @@
         <w:pStyle w:val="Nagwek1"/>
         <w:jc w:val="both"/>
       </w:pPr>
-      <w:bookmarkStart w:id="1" w:name="_Toc30023424"/>
+      <w:bookmarkStart w:id="0" w:name="_Toc30023424"/>
       <w:r>
         <w:t>1.Opis Organizacji</w:t>
       </w:r>
-      <w:bookmarkEnd w:id="1"/>
+      <w:bookmarkEnd w:id="0"/>
     </w:p>
     <w:p>
       <w:pPr>
@@ -2824,7 +2822,7 @@
         </w:rPr>
         <w:t>Dostęp do ustaleń, które były w umowie ma kierownik biura, może dzięki temu zlecić archiwizację wytycznych w niej zawartych (wytyczne wymienione wyżej</w:t>
       </w:r>
-      <w:bookmarkStart w:id="2" w:name="_Hlk29393413"/>
+      <w:bookmarkStart w:id="1" w:name="_Hlk29393413"/>
       <w:r>
         <w:rPr>
           <w:sz w:val="28"/>
@@ -2832,7 +2830,7 @@
         </w:rPr>
         <w:t>), a także sporządzić dla nich odpowiedni grafik. Po archiwizacji tych informacji kierownik placówki zajmuje się organizacją wystawy</w:t>
       </w:r>
-      <w:bookmarkEnd w:id="2"/>
+      <w:bookmarkEnd w:id="1"/>
       <w:r>
         <w:rPr>
           <w:sz w:val="28"/>
@@ -3326,11 +3324,11 @@
         <w:pStyle w:val="Nagwek1"/>
         <w:jc w:val="both"/>
       </w:pPr>
-      <w:bookmarkStart w:id="3" w:name="_Toc30023425"/>
+      <w:bookmarkStart w:id="2" w:name="_Toc30023425"/>
       <w:r>
         <w:t>2. Biznesowy DPU</w:t>
       </w:r>
-      <w:bookmarkEnd w:id="3"/>
+      <w:bookmarkEnd w:id="2"/>
     </w:p>
     <w:p>
       <w:pPr>
@@ -3338,22 +3336,38 @@
         <w:keepNext/>
         <w:jc w:val="both"/>
       </w:pPr>
-      <w:bookmarkStart w:id="4" w:name="_Toc30023367"/>
+      <w:bookmarkStart w:id="3" w:name="_Toc30023367"/>
       <w:r>
         <w:t xml:space="preserve">Rysunek </w:t>
       </w:r>
-      <w:fldSimple w:instr=" SEQ Rysunek \* ARABIC ">
-        <w:r>
-          <w:rPr>
-            <w:noProof/>
-          </w:rPr>
-          <w:t>1</w:t>
-        </w:r>
-      </w:fldSimple>
+      <w:r>
+        <w:fldChar w:fldCharType="begin"/>
+      </w:r>
+      <w:r>
+        <w:instrText xml:space="preserve"> SEQ </w:instrText>
+      </w:r>
+      <w:r>
+        <w:instrText xml:space="preserve">Rysunek \* ARABIC </w:instrText>
+      </w:r>
+      <w:r>
+        <w:fldChar w:fldCharType="separate"/>
+      </w:r>
+      <w:r>
+        <w:rPr>
+          <w:noProof/>
+        </w:rPr>
+        <w:t>1</w:t>
+      </w:r>
+      <w:r>
+        <w:rPr>
+          <w:noProof/>
+        </w:rPr>
+        <w:fldChar w:fldCharType="end"/>
+      </w:r>
       <w:r>
         <w:t xml:space="preserve"> Biznesowy DPU</w:t>
       </w:r>
-      <w:bookmarkEnd w:id="4"/>
+      <w:bookmarkEnd w:id="3"/>
     </w:p>
     <w:p>
       <w:pPr>
@@ -3704,11 +3718,11 @@
         <w:pStyle w:val="Nagwek1"/>
         <w:jc w:val="both"/>
       </w:pPr>
-      <w:bookmarkStart w:id="5" w:name="_Toc30023426"/>
+      <w:bookmarkStart w:id="4" w:name="_Toc30023426"/>
       <w:r>
         <w:t>3.Słownik</w:t>
       </w:r>
-      <w:bookmarkEnd w:id="5"/>
+      <w:bookmarkEnd w:id="4"/>
     </w:p>
     <w:p>
       <w:pPr>
@@ -3774,23 +3788,23 @@
         <w:pStyle w:val="Nagwek1"/>
         <w:jc w:val="both"/>
       </w:pPr>
-      <w:bookmarkStart w:id="6" w:name="_Toc30023427"/>
+      <w:bookmarkStart w:id="5" w:name="_Toc30023427"/>
       <w:r>
         <w:lastRenderedPageBreak/>
         <w:t>4.Projekt interfejsu</w:t>
       </w:r>
-      <w:bookmarkEnd w:id="6"/>
+      <w:bookmarkEnd w:id="5"/>
     </w:p>
     <w:p>
       <w:pPr>
         <w:pStyle w:val="Nagwek2"/>
         <w:jc w:val="both"/>
       </w:pPr>
-      <w:bookmarkStart w:id="7" w:name="_Toc30023428"/>
+      <w:bookmarkStart w:id="6" w:name="_Toc30023428"/>
       <w:r>
         <w:t>4.1.Grupy użytkowników i ich charakterystyka</w:t>
       </w:r>
-      <w:bookmarkEnd w:id="7"/>
+      <w:bookmarkEnd w:id="6"/>
     </w:p>
     <w:p>
       <w:pPr>
@@ -3989,12 +4003,12 @@
         <w:pStyle w:val="Nagwek2"/>
         <w:jc w:val="both"/>
       </w:pPr>
-      <w:bookmarkStart w:id="8" w:name="_Toc30023429"/>
+      <w:bookmarkStart w:id="7" w:name="_Toc30023429"/>
       <w:r>
         <w:lastRenderedPageBreak/>
         <w:t>4.2.Zestaw Funkcji</w:t>
       </w:r>
-      <w:bookmarkEnd w:id="8"/>
+      <w:bookmarkEnd w:id="7"/>
     </w:p>
     <w:p>
       <w:pPr>
@@ -4002,22 +4016,35 @@
         <w:keepNext/>
         <w:jc w:val="both"/>
       </w:pPr>
-      <w:bookmarkStart w:id="9" w:name="_Toc30023368"/>
+      <w:bookmarkStart w:id="8" w:name="_Toc30023368"/>
       <w:r>
         <w:t xml:space="preserve">Rysunek </w:t>
       </w:r>
-      <w:fldSimple w:instr=" SEQ Rysunek \* ARABIC ">
-        <w:r>
-          <w:rPr>
-            <w:noProof/>
-          </w:rPr>
-          <w:t>2</w:t>
-        </w:r>
-      </w:fldSimple>
+      <w:r>
+        <w:fldChar w:fldCharType="begin"/>
+      </w:r>
+      <w:r>
+        <w:instrText xml:space="preserve"> SEQ Rysunek \* ARABIC </w:instrText>
+      </w:r>
+      <w:r>
+        <w:fldChar w:fldCharType="separate"/>
+      </w:r>
+      <w:r>
+        <w:rPr>
+          <w:noProof/>
+        </w:rPr>
+        <w:t>2</w:t>
+      </w:r>
+      <w:r>
+        <w:rPr>
+          <w:noProof/>
+        </w:rPr>
+        <w:fldChar w:fldCharType="end"/>
+      </w:r>
       <w:r>
         <w:t xml:space="preserve"> Diagram FHD</w:t>
       </w:r>
-      <w:bookmarkEnd w:id="9"/>
+      <w:bookmarkEnd w:id="8"/>
     </w:p>
     <w:p>
       <w:pPr>
@@ -4082,11 +4109,11 @@
         <w:pStyle w:val="Nagwek2"/>
         <w:jc w:val="both"/>
       </w:pPr>
-      <w:bookmarkStart w:id="10" w:name="_Toc30023430"/>
+      <w:bookmarkStart w:id="9" w:name="_Toc30023430"/>
       <w:r>
         <w:t>4.3.Sytuacje</w:t>
       </w:r>
-      <w:bookmarkEnd w:id="10"/>
+      <w:bookmarkEnd w:id="9"/>
     </w:p>
     <w:p>
       <w:pPr>
@@ -4151,14 +4178,14 @@
         <w:pStyle w:val="Nagwek2"/>
         <w:jc w:val="both"/>
       </w:pPr>
-      <w:bookmarkStart w:id="11" w:name="_Toc30023431"/>
+      <w:bookmarkStart w:id="10" w:name="_Toc30023431"/>
       <w:r>
         <w:t>4.4.Scenariusze</w:t>
       </w:r>
       <w:r>
         <w:t xml:space="preserve"> do sytuacji</w:t>
       </w:r>
-      <w:bookmarkEnd w:id="11"/>
+      <w:bookmarkEnd w:id="10"/>
     </w:p>
     <w:p>
       <w:pPr>
@@ -4292,22 +4319,22 @@
         <w:pStyle w:val="Nagwek2"/>
         <w:jc w:val="both"/>
       </w:pPr>
-      <w:bookmarkStart w:id="12" w:name="_Toc30023432"/>
+      <w:bookmarkStart w:id="11" w:name="_Toc30023432"/>
       <w:r>
         <w:t>4.5.Ekrany</w:t>
       </w:r>
-      <w:bookmarkEnd w:id="12"/>
+      <w:bookmarkEnd w:id="11"/>
     </w:p>
     <w:p>
       <w:pPr>
         <w:pStyle w:val="Nagwek3"/>
         <w:jc w:val="both"/>
       </w:pPr>
-      <w:bookmarkStart w:id="13" w:name="_Toc30023433"/>
+      <w:bookmarkStart w:id="12" w:name="_Toc30023433"/>
       <w:r>
         <w:t>4.5.1.Lista ekranów</w:t>
       </w:r>
-      <w:bookmarkEnd w:id="13"/>
+      <w:bookmarkEnd w:id="12"/>
     </w:p>
     <w:p>
       <w:pPr>
@@ -4465,12 +4492,12 @@
       <w:pPr>
         <w:pStyle w:val="Nagwek3"/>
       </w:pPr>
-      <w:bookmarkStart w:id="14" w:name="_Toc30023434"/>
+      <w:bookmarkStart w:id="13" w:name="_Toc30023434"/>
       <w:r>
         <w:lastRenderedPageBreak/>
         <w:t>4.5.2.Ekrany</w:t>
       </w:r>
-      <w:bookmarkEnd w:id="14"/>
+      <w:bookmarkEnd w:id="13"/>
     </w:p>
     <w:p>
       <w:r>
@@ -4493,25 +4520,38 @@
         <w:keepNext/>
         <w:jc w:val="center"/>
       </w:pPr>
-      <w:bookmarkStart w:id="15" w:name="_Toc30023378"/>
+      <w:bookmarkStart w:id="14" w:name="_Toc30023378"/>
       <w:r>
         <w:t xml:space="preserve">Wireframe </w:t>
       </w:r>
-      <w:fldSimple w:instr=" SEQ Wireframe \* ARABIC ">
-        <w:r>
-          <w:rPr>
-            <w:noProof/>
-          </w:rPr>
-          <w:t>1</w:t>
-        </w:r>
-      </w:fldSimple>
+      <w:r>
+        <w:fldChar w:fldCharType="begin"/>
+      </w:r>
+      <w:r>
+        <w:instrText xml:space="preserve"> SEQ Wireframe \* ARABIC </w:instrText>
+      </w:r>
+      <w:r>
+        <w:fldChar w:fldCharType="separate"/>
+      </w:r>
+      <w:r>
+        <w:rPr>
+          <w:noProof/>
+        </w:rPr>
+        <w:t>1</w:t>
+      </w:r>
+      <w:r>
+        <w:rPr>
+          <w:noProof/>
+        </w:rPr>
+        <w:fldChar w:fldCharType="end"/>
+      </w:r>
       <w:r>
         <w:t xml:space="preserve"> E1 </w:t>
       </w:r>
       <w:r>
         <w:t>do sytuacji nr 1</w:t>
       </w:r>
-      <w:bookmarkEnd w:id="15"/>
+      <w:bookmarkEnd w:id="14"/>
     </w:p>
     <w:p>
       <w:pPr>
@@ -4594,25 +4634,38 @@
         <w:keepNext/>
         <w:jc w:val="center"/>
       </w:pPr>
-      <w:bookmarkStart w:id="16" w:name="_Toc30023379"/>
+      <w:bookmarkStart w:id="15" w:name="_Toc30023379"/>
       <w:r>
         <w:t xml:space="preserve">Wireframe </w:t>
       </w:r>
-      <w:fldSimple w:instr=" SEQ Wireframe \* ARABIC ">
-        <w:r>
-          <w:rPr>
-            <w:noProof/>
-          </w:rPr>
-          <w:t>2</w:t>
-        </w:r>
-      </w:fldSimple>
+      <w:r>
+        <w:fldChar w:fldCharType="begin"/>
+      </w:r>
+      <w:r>
+        <w:instrText xml:space="preserve"> SEQ Wireframe \* ARABIC </w:instrText>
+      </w:r>
+      <w:r>
+        <w:fldChar w:fldCharType="separate"/>
+      </w:r>
+      <w:r>
+        <w:rPr>
+          <w:noProof/>
+        </w:rPr>
+        <w:t>2</w:t>
+      </w:r>
+      <w:r>
+        <w:rPr>
+          <w:noProof/>
+        </w:rPr>
+        <w:fldChar w:fldCharType="end"/>
+      </w:r>
       <w:r>
         <w:t xml:space="preserve"> E2 </w:t>
       </w:r>
       <w:r>
         <w:t>do sytuacji nr 1</w:t>
       </w:r>
-      <w:bookmarkEnd w:id="16"/>
+      <w:bookmarkEnd w:id="15"/>
     </w:p>
     <w:p>
       <w:pPr>
@@ -4698,25 +4751,38 @@
         <w:keepNext/>
         <w:jc w:val="center"/>
       </w:pPr>
-      <w:bookmarkStart w:id="17" w:name="_Toc30023380"/>
+      <w:bookmarkStart w:id="16" w:name="_Toc30023380"/>
       <w:r>
         <w:t xml:space="preserve">Wireframe </w:t>
       </w:r>
-      <w:fldSimple w:instr=" SEQ Wireframe \* ARABIC ">
-        <w:r>
-          <w:rPr>
-            <w:noProof/>
-          </w:rPr>
-          <w:t>3</w:t>
-        </w:r>
-      </w:fldSimple>
+      <w:r>
+        <w:fldChar w:fldCharType="begin"/>
+      </w:r>
+      <w:r>
+        <w:instrText xml:space="preserve"> SEQ Wireframe \* ARABIC </w:instrText>
+      </w:r>
+      <w:r>
+        <w:fldChar w:fldCharType="separate"/>
+      </w:r>
+      <w:r>
+        <w:rPr>
+          <w:noProof/>
+        </w:rPr>
+        <w:t>3</w:t>
+      </w:r>
+      <w:r>
+        <w:rPr>
+          <w:noProof/>
+        </w:rPr>
+        <w:fldChar w:fldCharType="end"/>
+      </w:r>
       <w:r>
         <w:t xml:space="preserve"> E3 </w:t>
       </w:r>
       <w:r>
         <w:t>do sytuacji nr 1</w:t>
       </w:r>
-      <w:bookmarkEnd w:id="17"/>
+      <w:bookmarkEnd w:id="16"/>
     </w:p>
     <w:p>
       <w:pPr>
@@ -4802,25 +4868,38 @@
         <w:keepNext/>
         <w:jc w:val="center"/>
       </w:pPr>
-      <w:bookmarkStart w:id="18" w:name="_Toc30023381"/>
+      <w:bookmarkStart w:id="17" w:name="_Toc30023381"/>
       <w:r>
         <w:t xml:space="preserve">Wireframe </w:t>
       </w:r>
-      <w:fldSimple w:instr=" SEQ Wireframe \* ARABIC ">
-        <w:r>
-          <w:rPr>
-            <w:noProof/>
-          </w:rPr>
-          <w:t>4</w:t>
-        </w:r>
-      </w:fldSimple>
+      <w:r>
+        <w:fldChar w:fldCharType="begin"/>
+      </w:r>
+      <w:r>
+        <w:instrText xml:space="preserve"> SEQ Wireframe \* ARABIC </w:instrText>
+      </w:r>
+      <w:r>
+        <w:fldChar w:fldCharType="separate"/>
+      </w:r>
+      <w:r>
+        <w:rPr>
+          <w:noProof/>
+        </w:rPr>
+        <w:t>4</w:t>
+      </w:r>
+      <w:r>
+        <w:rPr>
+          <w:noProof/>
+        </w:rPr>
+        <w:fldChar w:fldCharType="end"/>
+      </w:r>
       <w:r>
         <w:t xml:space="preserve"> E3 </w:t>
       </w:r>
       <w:r>
         <w:t>do sytuacji nr 1</w:t>
       </w:r>
-      <w:bookmarkEnd w:id="18"/>
+      <w:bookmarkEnd w:id="17"/>
     </w:p>
     <w:p>
       <w:pPr>
@@ -4906,25 +4985,38 @@
         <w:keepNext/>
         <w:jc w:val="center"/>
       </w:pPr>
-      <w:bookmarkStart w:id="19" w:name="_Toc30023382"/>
+      <w:bookmarkStart w:id="18" w:name="_Toc30023382"/>
       <w:r>
         <w:t xml:space="preserve">Wireframe </w:t>
       </w:r>
-      <w:fldSimple w:instr=" SEQ Wireframe \* ARABIC ">
-        <w:r>
-          <w:rPr>
-            <w:noProof/>
-          </w:rPr>
-          <w:t>5</w:t>
-        </w:r>
-      </w:fldSimple>
+      <w:r>
+        <w:fldChar w:fldCharType="begin"/>
+      </w:r>
+      <w:r>
+        <w:instrText xml:space="preserve"> SEQ Wireframe \* ARABIC </w:instrText>
+      </w:r>
+      <w:r>
+        <w:fldChar w:fldCharType="separate"/>
+      </w:r>
+      <w:r>
+        <w:rPr>
+          <w:noProof/>
+        </w:rPr>
+        <w:t>5</w:t>
+      </w:r>
+      <w:r>
+        <w:rPr>
+          <w:noProof/>
+        </w:rPr>
+        <w:fldChar w:fldCharType="end"/>
+      </w:r>
       <w:r>
         <w:t xml:space="preserve"> E4 </w:t>
       </w:r>
       <w:r>
         <w:t>do sytuacji nr 1</w:t>
       </w:r>
-      <w:bookmarkEnd w:id="19"/>
+      <w:bookmarkEnd w:id="18"/>
     </w:p>
     <w:p>
       <w:pPr>
@@ -5010,25 +5102,38 @@
         <w:keepNext/>
         <w:jc w:val="center"/>
       </w:pPr>
-      <w:bookmarkStart w:id="20" w:name="_Toc30023383"/>
+      <w:bookmarkStart w:id="19" w:name="_Toc30023383"/>
       <w:r>
         <w:t xml:space="preserve">Wireframe </w:t>
       </w:r>
-      <w:fldSimple w:instr=" SEQ Wireframe \* ARABIC ">
-        <w:r>
-          <w:rPr>
-            <w:noProof/>
-          </w:rPr>
-          <w:t>6</w:t>
-        </w:r>
-      </w:fldSimple>
+      <w:r>
+        <w:fldChar w:fldCharType="begin"/>
+      </w:r>
+      <w:r>
+        <w:instrText xml:space="preserve"> SEQ Wireframe \* ARABIC </w:instrText>
+      </w:r>
+      <w:r>
+        <w:fldChar w:fldCharType="separate"/>
+      </w:r>
+      <w:r>
+        <w:rPr>
+          <w:noProof/>
+        </w:rPr>
+        <w:t>6</w:t>
+      </w:r>
+      <w:r>
+        <w:rPr>
+          <w:noProof/>
+        </w:rPr>
+        <w:fldChar w:fldCharType="end"/>
+      </w:r>
       <w:r>
         <w:t xml:space="preserve"> E4 </w:t>
       </w:r>
       <w:r>
         <w:t>do sytuacji nr 1</w:t>
       </w:r>
-      <w:bookmarkEnd w:id="20"/>
+      <w:bookmarkEnd w:id="19"/>
     </w:p>
     <w:p>
       <w:pPr>
@@ -5114,25 +5219,38 @@
         <w:keepNext/>
         <w:jc w:val="center"/>
       </w:pPr>
-      <w:bookmarkStart w:id="21" w:name="_Toc30023384"/>
+      <w:bookmarkStart w:id="20" w:name="_Toc30023384"/>
       <w:r>
         <w:t xml:space="preserve">Wireframe </w:t>
       </w:r>
-      <w:fldSimple w:instr=" SEQ Wireframe \* ARABIC ">
-        <w:r>
-          <w:rPr>
-            <w:noProof/>
-          </w:rPr>
-          <w:t>7</w:t>
-        </w:r>
-      </w:fldSimple>
+      <w:r>
+        <w:fldChar w:fldCharType="begin"/>
+      </w:r>
+      <w:r>
+        <w:instrText xml:space="preserve"> SEQ Wireframe \* ARABIC </w:instrText>
+      </w:r>
+      <w:r>
+        <w:fldChar w:fldCharType="separate"/>
+      </w:r>
+      <w:r>
+        <w:rPr>
+          <w:noProof/>
+        </w:rPr>
+        <w:t>7</w:t>
+      </w:r>
+      <w:r>
+        <w:rPr>
+          <w:noProof/>
+        </w:rPr>
+        <w:fldChar w:fldCharType="end"/>
+      </w:r>
       <w:r>
         <w:t xml:space="preserve"> E5 </w:t>
       </w:r>
       <w:r>
         <w:t>do sytuacji nr 1</w:t>
       </w:r>
-      <w:bookmarkEnd w:id="21"/>
+      <w:bookmarkEnd w:id="20"/>
     </w:p>
     <w:p>
       <w:pPr>
@@ -5226,25 +5344,38 @@
         <w:keepNext/>
         <w:jc w:val="center"/>
       </w:pPr>
-      <w:bookmarkStart w:id="22" w:name="_Toc30023395"/>
+      <w:bookmarkStart w:id="21" w:name="_Toc30023395"/>
       <w:r>
         <w:t xml:space="preserve">Mockup </w:t>
       </w:r>
-      <w:fldSimple w:instr=" SEQ Mockup \* ARABIC ">
-        <w:r>
-          <w:rPr>
-            <w:noProof/>
-          </w:rPr>
-          <w:t>1</w:t>
-        </w:r>
-      </w:fldSimple>
+      <w:r>
+        <w:fldChar w:fldCharType="begin"/>
+      </w:r>
+      <w:r>
+        <w:instrText xml:space="preserve"> SEQ Mockup \* ARABIC </w:instrText>
+      </w:r>
+      <w:r>
+        <w:fldChar w:fldCharType="separate"/>
+      </w:r>
+      <w:r>
+        <w:rPr>
+          <w:noProof/>
+        </w:rPr>
+        <w:t>1</w:t>
+      </w:r>
+      <w:r>
+        <w:rPr>
+          <w:noProof/>
+        </w:rPr>
+        <w:fldChar w:fldCharType="end"/>
+      </w:r>
       <w:r>
         <w:t xml:space="preserve"> E1 </w:t>
       </w:r>
       <w:r>
         <w:t>do sytuacji nr 1</w:t>
       </w:r>
-      <w:bookmarkEnd w:id="22"/>
+      <w:bookmarkEnd w:id="21"/>
     </w:p>
     <w:p>
       <w:pPr>
@@ -5329,25 +5460,38 @@
         <w:keepNext/>
         <w:jc w:val="center"/>
       </w:pPr>
-      <w:bookmarkStart w:id="23" w:name="_Toc30023396"/>
+      <w:bookmarkStart w:id="22" w:name="_Toc30023396"/>
       <w:r>
         <w:t xml:space="preserve">Mockup </w:t>
       </w:r>
-      <w:fldSimple w:instr=" SEQ Mockup \* ARABIC ">
-        <w:r>
-          <w:rPr>
-            <w:noProof/>
-          </w:rPr>
-          <w:t>2</w:t>
-        </w:r>
-      </w:fldSimple>
+      <w:r>
+        <w:fldChar w:fldCharType="begin"/>
+      </w:r>
+      <w:r>
+        <w:instrText xml:space="preserve"> SEQ Mockup \* ARABIC </w:instrText>
+      </w:r>
+      <w:r>
+        <w:fldChar w:fldCharType="separate"/>
+      </w:r>
+      <w:r>
+        <w:rPr>
+          <w:noProof/>
+        </w:rPr>
+        <w:t>2</w:t>
+      </w:r>
+      <w:r>
+        <w:rPr>
+          <w:noProof/>
+        </w:rPr>
+        <w:fldChar w:fldCharType="end"/>
+      </w:r>
       <w:r>
         <w:t xml:space="preserve"> E2 </w:t>
       </w:r>
       <w:r>
         <w:t>do sytuacji nr 1</w:t>
       </w:r>
-      <w:bookmarkEnd w:id="23"/>
+      <w:bookmarkEnd w:id="22"/>
     </w:p>
     <w:p>
       <w:pPr>
@@ -5433,25 +5577,38 @@
         <w:keepNext/>
         <w:jc w:val="center"/>
       </w:pPr>
-      <w:bookmarkStart w:id="24" w:name="_Toc30023397"/>
+      <w:bookmarkStart w:id="23" w:name="_Toc30023397"/>
       <w:r>
         <w:t xml:space="preserve">Mockup </w:t>
       </w:r>
-      <w:fldSimple w:instr=" SEQ Mockup \* ARABIC ">
-        <w:r>
-          <w:rPr>
-            <w:noProof/>
-          </w:rPr>
-          <w:t>3</w:t>
-        </w:r>
-      </w:fldSimple>
+      <w:r>
+        <w:fldChar w:fldCharType="begin"/>
+      </w:r>
+      <w:r>
+        <w:instrText xml:space="preserve"> SEQ Mockup \* ARABIC </w:instrText>
+      </w:r>
+      <w:r>
+        <w:fldChar w:fldCharType="separate"/>
+      </w:r>
+      <w:r>
+        <w:rPr>
+          <w:noProof/>
+        </w:rPr>
+        <w:t>3</w:t>
+      </w:r>
+      <w:r>
+        <w:rPr>
+          <w:noProof/>
+        </w:rPr>
+        <w:fldChar w:fldCharType="end"/>
+      </w:r>
       <w:r>
         <w:t xml:space="preserve"> E3 </w:t>
       </w:r>
       <w:r>
         <w:t>do sytuacji nr 1</w:t>
       </w:r>
-      <w:bookmarkEnd w:id="24"/>
+      <w:bookmarkEnd w:id="23"/>
     </w:p>
     <w:p>
       <w:pPr>
@@ -5537,25 +5694,38 @@
         <w:keepNext/>
         <w:jc w:val="center"/>
       </w:pPr>
-      <w:bookmarkStart w:id="25" w:name="_Toc30023398"/>
+      <w:bookmarkStart w:id="24" w:name="_Toc30023398"/>
       <w:r>
         <w:t xml:space="preserve">Mockup </w:t>
       </w:r>
-      <w:fldSimple w:instr=" SEQ Mockup \* ARABIC ">
-        <w:r>
-          <w:rPr>
-            <w:noProof/>
-          </w:rPr>
-          <w:t>4</w:t>
-        </w:r>
-      </w:fldSimple>
+      <w:r>
+        <w:fldChar w:fldCharType="begin"/>
+      </w:r>
+      <w:r>
+        <w:instrText xml:space="preserve"> SEQ Mockup \* ARABIC </w:instrText>
+      </w:r>
+      <w:r>
+        <w:fldChar w:fldCharType="separate"/>
+      </w:r>
+      <w:r>
+        <w:rPr>
+          <w:noProof/>
+        </w:rPr>
+        <w:t>4</w:t>
+      </w:r>
+      <w:r>
+        <w:rPr>
+          <w:noProof/>
+        </w:rPr>
+        <w:fldChar w:fldCharType="end"/>
+      </w:r>
       <w:r>
         <w:t xml:space="preserve"> E3 </w:t>
       </w:r>
       <w:r>
         <w:t>do sytuacji nr 1</w:t>
       </w:r>
-      <w:bookmarkEnd w:id="25"/>
+      <w:bookmarkEnd w:id="24"/>
     </w:p>
     <w:p>
       <w:pPr>
@@ -5641,25 +5811,38 @@
         <w:keepNext/>
         <w:jc w:val="center"/>
       </w:pPr>
-      <w:bookmarkStart w:id="26" w:name="_Toc30023399"/>
+      <w:bookmarkStart w:id="25" w:name="_Toc30023399"/>
       <w:r>
         <w:t xml:space="preserve">Mockup </w:t>
       </w:r>
-      <w:fldSimple w:instr=" SEQ Mockup \* ARABIC ">
-        <w:r>
-          <w:rPr>
-            <w:noProof/>
-          </w:rPr>
-          <w:t>5</w:t>
-        </w:r>
-      </w:fldSimple>
+      <w:r>
+        <w:fldChar w:fldCharType="begin"/>
+      </w:r>
+      <w:r>
+        <w:instrText xml:space="preserve"> SEQ Mockup \* ARABIC </w:instrText>
+      </w:r>
+      <w:r>
+        <w:fldChar w:fldCharType="separate"/>
+      </w:r>
+      <w:r>
+        <w:rPr>
+          <w:noProof/>
+        </w:rPr>
+        <w:t>5</w:t>
+      </w:r>
+      <w:r>
+        <w:rPr>
+          <w:noProof/>
+        </w:rPr>
+        <w:fldChar w:fldCharType="end"/>
+      </w:r>
       <w:r>
         <w:t xml:space="preserve"> E4 </w:t>
       </w:r>
       <w:r>
         <w:t>do sytuacji nr 1</w:t>
       </w:r>
-      <w:bookmarkEnd w:id="26"/>
+      <w:bookmarkEnd w:id="25"/>
     </w:p>
     <w:p>
       <w:pPr>
@@ -5744,25 +5927,38 @@
         <w:keepNext/>
         <w:jc w:val="center"/>
       </w:pPr>
-      <w:bookmarkStart w:id="27" w:name="_Toc30023400"/>
+      <w:bookmarkStart w:id="26" w:name="_Toc30023400"/>
       <w:r>
         <w:t xml:space="preserve">Mockup </w:t>
       </w:r>
-      <w:fldSimple w:instr=" SEQ Mockup \* ARABIC ">
-        <w:r>
-          <w:rPr>
-            <w:noProof/>
-          </w:rPr>
-          <w:t>6</w:t>
-        </w:r>
-      </w:fldSimple>
+      <w:r>
+        <w:fldChar w:fldCharType="begin"/>
+      </w:r>
+      <w:r>
+        <w:instrText xml:space="preserve"> SEQ Mockup \* ARABIC </w:instrText>
+      </w:r>
+      <w:r>
+        <w:fldChar w:fldCharType="separate"/>
+      </w:r>
+      <w:r>
+        <w:rPr>
+          <w:noProof/>
+        </w:rPr>
+        <w:t>6</w:t>
+      </w:r>
+      <w:r>
+        <w:rPr>
+          <w:noProof/>
+        </w:rPr>
+        <w:fldChar w:fldCharType="end"/>
+      </w:r>
       <w:r>
         <w:t xml:space="preserve"> E4 </w:t>
       </w:r>
       <w:r>
         <w:t>do sytuacji nr 1</w:t>
       </w:r>
-      <w:bookmarkEnd w:id="27"/>
+      <w:bookmarkEnd w:id="26"/>
     </w:p>
     <w:p>
       <w:pPr>
@@ -5848,25 +6044,38 @@
         <w:keepNext/>
         <w:jc w:val="center"/>
       </w:pPr>
-      <w:bookmarkStart w:id="28" w:name="_Toc30023401"/>
+      <w:bookmarkStart w:id="27" w:name="_Toc30023401"/>
       <w:r>
         <w:t xml:space="preserve">Mockup </w:t>
       </w:r>
-      <w:fldSimple w:instr=" SEQ Mockup \* ARABIC ">
-        <w:r>
-          <w:rPr>
-            <w:noProof/>
-          </w:rPr>
-          <w:t>7</w:t>
-        </w:r>
-      </w:fldSimple>
+      <w:r>
+        <w:fldChar w:fldCharType="begin"/>
+      </w:r>
+      <w:r>
+        <w:instrText xml:space="preserve"> SEQ Mockup \* ARABIC </w:instrText>
+      </w:r>
+      <w:r>
+        <w:fldChar w:fldCharType="separate"/>
+      </w:r>
+      <w:r>
+        <w:rPr>
+          <w:noProof/>
+        </w:rPr>
+        <w:t>7</w:t>
+      </w:r>
+      <w:r>
+        <w:rPr>
+          <w:noProof/>
+        </w:rPr>
+        <w:fldChar w:fldCharType="end"/>
+      </w:r>
       <w:r>
         <w:t xml:space="preserve"> E5 </w:t>
       </w:r>
       <w:r>
         <w:t>do sytuacji nr 1</w:t>
       </w:r>
-      <w:bookmarkEnd w:id="28"/>
+      <w:bookmarkEnd w:id="27"/>
     </w:p>
     <w:p>
       <w:pPr>
@@ -5955,7 +6164,7 @@
       </w:r>
     </w:p>
     <w:p>
-      <w:bookmarkStart w:id="29" w:name="_Hlk30009179"/>
+      <w:bookmarkStart w:id="28" w:name="_Hlk30009179"/>
       <w:r>
         <w:t>E1:</w:t>
       </w:r>
@@ -5966,18 +6175,31 @@
         <w:keepNext/>
         <w:jc w:val="center"/>
       </w:pPr>
-      <w:bookmarkStart w:id="30" w:name="_Toc30023385"/>
+      <w:bookmarkStart w:id="29" w:name="_Toc30023385"/>
       <w:r>
         <w:t xml:space="preserve">Wireframe </w:t>
       </w:r>
-      <w:fldSimple w:instr=" SEQ Wireframe \* ARABIC ">
-        <w:r>
-          <w:rPr>
-            <w:noProof/>
-          </w:rPr>
-          <w:t>8</w:t>
-        </w:r>
-      </w:fldSimple>
+      <w:r>
+        <w:fldChar w:fldCharType="begin"/>
+      </w:r>
+      <w:r>
+        <w:instrText xml:space="preserve"> SEQ Wireframe \* ARABIC </w:instrText>
+      </w:r>
+      <w:r>
+        <w:fldChar w:fldCharType="separate"/>
+      </w:r>
+      <w:r>
+        <w:rPr>
+          <w:noProof/>
+        </w:rPr>
+        <w:t>8</w:t>
+      </w:r>
+      <w:r>
+        <w:rPr>
+          <w:noProof/>
+        </w:rPr>
+        <w:fldChar w:fldCharType="end"/>
+      </w:r>
       <w:r>
         <w:t xml:space="preserve"> E1 </w:t>
       </w:r>
@@ -5987,7 +6209,7 @@
       <w:r>
         <w:t>2</w:t>
       </w:r>
-      <w:bookmarkEnd w:id="30"/>
+      <w:bookmarkEnd w:id="29"/>
     </w:p>
     <w:p>
       <w:pPr>
@@ -6072,25 +6294,38 @@
         <w:keepNext/>
         <w:jc w:val="center"/>
       </w:pPr>
-      <w:bookmarkStart w:id="31" w:name="_Toc30023386"/>
+      <w:bookmarkStart w:id="30" w:name="_Toc30023386"/>
       <w:r>
         <w:t xml:space="preserve">Wireframe </w:t>
       </w:r>
-      <w:fldSimple w:instr=" SEQ Wireframe \* ARABIC ">
-        <w:r>
-          <w:rPr>
-            <w:noProof/>
-          </w:rPr>
-          <w:t>9</w:t>
-        </w:r>
-      </w:fldSimple>
+      <w:r>
+        <w:fldChar w:fldCharType="begin"/>
+      </w:r>
+      <w:r>
+        <w:instrText xml:space="preserve"> SEQ Wireframe \* ARABIC </w:instrText>
+      </w:r>
+      <w:r>
+        <w:fldChar w:fldCharType="separate"/>
+      </w:r>
+      <w:r>
+        <w:rPr>
+          <w:noProof/>
+        </w:rPr>
+        <w:t>9</w:t>
+      </w:r>
+      <w:r>
+        <w:rPr>
+          <w:noProof/>
+        </w:rPr>
+        <w:fldChar w:fldCharType="end"/>
+      </w:r>
       <w:r>
         <w:t xml:space="preserve"> E2 </w:t>
       </w:r>
       <w:r>
         <w:t>do sytuacji nr 2</w:t>
       </w:r>
-      <w:bookmarkEnd w:id="31"/>
+      <w:bookmarkEnd w:id="30"/>
     </w:p>
     <w:p>
       <w:pPr>
@@ -6176,25 +6411,38 @@
         <w:keepNext/>
         <w:jc w:val="center"/>
       </w:pPr>
-      <w:bookmarkStart w:id="32" w:name="_Toc30023387"/>
+      <w:bookmarkStart w:id="31" w:name="_Toc30023387"/>
       <w:r>
         <w:t xml:space="preserve">Wireframe </w:t>
       </w:r>
-      <w:fldSimple w:instr=" SEQ Wireframe \* ARABIC ">
-        <w:r>
-          <w:rPr>
-            <w:noProof/>
-          </w:rPr>
-          <w:t>10</w:t>
-        </w:r>
-      </w:fldSimple>
+      <w:r>
+        <w:fldChar w:fldCharType="begin"/>
+      </w:r>
+      <w:r>
+        <w:instrText xml:space="preserve"> SEQ Wireframe \* ARABIC </w:instrText>
+      </w:r>
+      <w:r>
+        <w:fldChar w:fldCharType="separate"/>
+      </w:r>
+      <w:r>
+        <w:rPr>
+          <w:noProof/>
+        </w:rPr>
+        <w:t>10</w:t>
+      </w:r>
+      <w:r>
+        <w:rPr>
+          <w:noProof/>
+        </w:rPr>
+        <w:fldChar w:fldCharType="end"/>
+      </w:r>
       <w:r>
         <w:t xml:space="preserve"> E3 </w:t>
       </w:r>
       <w:r>
         <w:t>do sytuacji nr 2</w:t>
       </w:r>
-      <w:bookmarkEnd w:id="32"/>
+      <w:bookmarkEnd w:id="31"/>
     </w:p>
     <w:p>
       <w:pPr>
@@ -6279,25 +6527,38 @@
         <w:keepNext/>
         <w:jc w:val="center"/>
       </w:pPr>
-      <w:bookmarkStart w:id="33" w:name="_Toc30023388"/>
+      <w:bookmarkStart w:id="32" w:name="_Toc30023388"/>
       <w:r>
         <w:t xml:space="preserve">Wireframe </w:t>
       </w:r>
-      <w:fldSimple w:instr=" SEQ Wireframe \* ARABIC ">
-        <w:r>
-          <w:rPr>
-            <w:noProof/>
-          </w:rPr>
-          <w:t>11</w:t>
-        </w:r>
-      </w:fldSimple>
+      <w:r>
+        <w:fldChar w:fldCharType="begin"/>
+      </w:r>
+      <w:r>
+        <w:instrText xml:space="preserve"> SEQ Wireframe \* ARABIC </w:instrText>
+      </w:r>
+      <w:r>
+        <w:fldChar w:fldCharType="separate"/>
+      </w:r>
+      <w:r>
+        <w:rPr>
+          <w:noProof/>
+        </w:rPr>
+        <w:t>11</w:t>
+      </w:r>
+      <w:r>
+        <w:rPr>
+          <w:noProof/>
+        </w:rPr>
+        <w:fldChar w:fldCharType="end"/>
+      </w:r>
       <w:r>
         <w:t xml:space="preserve"> E3 </w:t>
       </w:r>
       <w:r>
         <w:t>do sytuacji nr 2</w:t>
       </w:r>
-      <w:bookmarkEnd w:id="33"/>
+      <w:bookmarkEnd w:id="32"/>
     </w:p>
     <w:p>
       <w:pPr>
@@ -6439,25 +6700,38 @@
         <w:keepNext/>
         <w:jc w:val="center"/>
       </w:pPr>
-      <w:bookmarkStart w:id="34" w:name="_Toc30023389"/>
+      <w:bookmarkStart w:id="33" w:name="_Toc30023389"/>
       <w:r>
         <w:t xml:space="preserve">Wireframe </w:t>
       </w:r>
-      <w:fldSimple w:instr=" SEQ Wireframe \* ARABIC ">
-        <w:r>
-          <w:rPr>
-            <w:noProof/>
-          </w:rPr>
-          <w:t>12</w:t>
-        </w:r>
-      </w:fldSimple>
+      <w:r>
+        <w:fldChar w:fldCharType="begin"/>
+      </w:r>
+      <w:r>
+        <w:instrText xml:space="preserve"> SEQ Wireframe \* ARABIC </w:instrText>
+      </w:r>
+      <w:r>
+        <w:fldChar w:fldCharType="separate"/>
+      </w:r>
+      <w:r>
+        <w:rPr>
+          <w:noProof/>
+        </w:rPr>
+        <w:t>12</w:t>
+      </w:r>
+      <w:r>
+        <w:rPr>
+          <w:noProof/>
+        </w:rPr>
+        <w:fldChar w:fldCharType="end"/>
+      </w:r>
       <w:r>
         <w:t xml:space="preserve"> E4 </w:t>
       </w:r>
       <w:r>
         <w:t>do sytuacji nr 2</w:t>
       </w:r>
-      <w:bookmarkEnd w:id="34"/>
+      <w:bookmarkEnd w:id="33"/>
     </w:p>
     <w:p>
       <w:pPr>
@@ -6599,25 +6873,38 @@
         <w:keepNext/>
         <w:jc w:val="center"/>
       </w:pPr>
-      <w:bookmarkStart w:id="35" w:name="_Toc30023390"/>
+      <w:bookmarkStart w:id="34" w:name="_Toc30023390"/>
       <w:r>
         <w:t xml:space="preserve">Wireframe </w:t>
       </w:r>
-      <w:fldSimple w:instr=" SEQ Wireframe \* ARABIC ">
-        <w:r>
-          <w:rPr>
-            <w:noProof/>
-          </w:rPr>
-          <w:t>13</w:t>
-        </w:r>
-      </w:fldSimple>
+      <w:r>
+        <w:fldChar w:fldCharType="begin"/>
+      </w:r>
+      <w:r>
+        <w:instrText xml:space="preserve"> SEQ Wireframe \* ARABIC </w:instrText>
+      </w:r>
+      <w:r>
+        <w:fldChar w:fldCharType="separate"/>
+      </w:r>
+      <w:r>
+        <w:rPr>
+          <w:noProof/>
+        </w:rPr>
+        <w:t>13</w:t>
+      </w:r>
+      <w:r>
+        <w:rPr>
+          <w:noProof/>
+        </w:rPr>
+        <w:fldChar w:fldCharType="end"/>
+      </w:r>
       <w:r>
         <w:t xml:space="preserve"> E5 </w:t>
       </w:r>
       <w:r>
         <w:t>do sytuacji nr 2</w:t>
       </w:r>
-      <w:bookmarkEnd w:id="35"/>
+      <w:bookmarkEnd w:id="34"/>
     </w:p>
     <w:p>
       <w:pPr>
@@ -6759,25 +7046,38 @@
         <w:keepNext/>
         <w:jc w:val="center"/>
       </w:pPr>
-      <w:bookmarkStart w:id="36" w:name="_Toc30023391"/>
+      <w:bookmarkStart w:id="35" w:name="_Toc30023391"/>
       <w:r>
         <w:t xml:space="preserve">Wireframe </w:t>
       </w:r>
-      <w:fldSimple w:instr=" SEQ Wireframe \* ARABIC ">
-        <w:r>
-          <w:rPr>
-            <w:noProof/>
-          </w:rPr>
-          <w:t>14</w:t>
-        </w:r>
-      </w:fldSimple>
+      <w:r>
+        <w:fldChar w:fldCharType="begin"/>
+      </w:r>
+      <w:r>
+        <w:instrText xml:space="preserve"> SEQ Wireframe \* ARABIC </w:instrText>
+      </w:r>
+      <w:r>
+        <w:fldChar w:fldCharType="separate"/>
+      </w:r>
+      <w:r>
+        <w:rPr>
+          <w:noProof/>
+        </w:rPr>
+        <w:t>14</w:t>
+      </w:r>
+      <w:r>
+        <w:rPr>
+          <w:noProof/>
+        </w:rPr>
+        <w:fldChar w:fldCharType="end"/>
+      </w:r>
       <w:r>
         <w:t xml:space="preserve"> E6 </w:t>
       </w:r>
       <w:r>
         <w:t>do sytuacji nr 2</w:t>
       </w:r>
-      <w:bookmarkEnd w:id="36"/>
+      <w:bookmarkEnd w:id="35"/>
     </w:p>
     <w:p>
       <w:pPr>
@@ -6914,25 +7214,38 @@
         <w:keepNext/>
         <w:jc w:val="center"/>
       </w:pPr>
-      <w:bookmarkStart w:id="37" w:name="_Toc30023392"/>
+      <w:bookmarkStart w:id="36" w:name="_Toc30023392"/>
       <w:r>
         <w:t xml:space="preserve">Wireframe </w:t>
       </w:r>
-      <w:fldSimple w:instr=" SEQ Wireframe \* ARABIC ">
-        <w:r>
-          <w:rPr>
-            <w:noProof/>
-          </w:rPr>
-          <w:t>15</w:t>
-        </w:r>
-      </w:fldSimple>
+      <w:r>
+        <w:fldChar w:fldCharType="begin"/>
+      </w:r>
+      <w:r>
+        <w:instrText xml:space="preserve"> SEQ Wireframe \* ARABIC </w:instrText>
+      </w:r>
+      <w:r>
+        <w:fldChar w:fldCharType="separate"/>
+      </w:r>
+      <w:r>
+        <w:rPr>
+          <w:noProof/>
+        </w:rPr>
+        <w:t>15</w:t>
+      </w:r>
+      <w:r>
+        <w:rPr>
+          <w:noProof/>
+        </w:rPr>
+        <w:fldChar w:fldCharType="end"/>
+      </w:r>
       <w:r>
         <w:t xml:space="preserve"> E7 </w:t>
       </w:r>
       <w:r>
         <w:t>do sytuacji nr 2</w:t>
       </w:r>
-      <w:bookmarkEnd w:id="37"/>
+      <w:bookmarkEnd w:id="36"/>
     </w:p>
     <w:p>
       <w:pPr>
@@ -7074,25 +7387,38 @@
         <w:keepNext/>
         <w:jc w:val="center"/>
       </w:pPr>
-      <w:bookmarkStart w:id="38" w:name="_Toc30023393"/>
+      <w:bookmarkStart w:id="37" w:name="_Toc30023393"/>
       <w:r>
         <w:t xml:space="preserve">Wireframe </w:t>
       </w:r>
-      <w:fldSimple w:instr=" SEQ Wireframe \* ARABIC ">
-        <w:r>
-          <w:rPr>
-            <w:noProof/>
-          </w:rPr>
-          <w:t>16</w:t>
-        </w:r>
-      </w:fldSimple>
+      <w:r>
+        <w:fldChar w:fldCharType="begin"/>
+      </w:r>
+      <w:r>
+        <w:instrText xml:space="preserve"> SEQ Wireframe \* ARABIC </w:instrText>
+      </w:r>
+      <w:r>
+        <w:fldChar w:fldCharType="separate"/>
+      </w:r>
+      <w:r>
+        <w:rPr>
+          <w:noProof/>
+        </w:rPr>
+        <w:t>16</w:t>
+      </w:r>
+      <w:r>
+        <w:rPr>
+          <w:noProof/>
+        </w:rPr>
+        <w:fldChar w:fldCharType="end"/>
+      </w:r>
       <w:r>
         <w:t xml:space="preserve"> E7 </w:t>
       </w:r>
       <w:r>
         <w:t>do sytuacji nr 2</w:t>
       </w:r>
-      <w:bookmarkEnd w:id="38"/>
+      <w:bookmarkEnd w:id="37"/>
     </w:p>
     <w:p>
       <w:pPr>
@@ -7229,25 +7555,38 @@
         <w:keepNext/>
         <w:jc w:val="center"/>
       </w:pPr>
-      <w:bookmarkStart w:id="39" w:name="_Toc30023394"/>
+      <w:bookmarkStart w:id="38" w:name="_Toc30023394"/>
       <w:r>
         <w:t xml:space="preserve">Wireframe </w:t>
       </w:r>
-      <w:fldSimple w:instr=" SEQ Wireframe \* ARABIC ">
-        <w:r>
-          <w:rPr>
-            <w:noProof/>
-          </w:rPr>
-          <w:t>17</w:t>
-        </w:r>
-      </w:fldSimple>
+      <w:r>
+        <w:fldChar w:fldCharType="begin"/>
+      </w:r>
+      <w:r>
+        <w:instrText xml:space="preserve"> SEQ Wireframe \* ARABIC </w:instrText>
+      </w:r>
+      <w:r>
+        <w:fldChar w:fldCharType="separate"/>
+      </w:r>
+      <w:r>
+        <w:rPr>
+          <w:noProof/>
+        </w:rPr>
+        <w:t>17</w:t>
+      </w:r>
+      <w:r>
+        <w:rPr>
+          <w:noProof/>
+        </w:rPr>
+        <w:fldChar w:fldCharType="end"/>
+      </w:r>
       <w:r>
         <w:t xml:space="preserve"> E8 </w:t>
       </w:r>
       <w:r>
         <w:t>do sytuacji nr 2</w:t>
       </w:r>
-      <w:bookmarkEnd w:id="39"/>
+      <w:bookmarkEnd w:id="38"/>
     </w:p>
     <w:p>
       <w:pPr>
@@ -7394,25 +7733,38 @@
         <w:keepNext/>
         <w:jc w:val="center"/>
       </w:pPr>
-      <w:bookmarkStart w:id="40" w:name="_Toc30023402"/>
+      <w:bookmarkStart w:id="39" w:name="_Toc30023402"/>
       <w:r>
         <w:t xml:space="preserve">Mockup </w:t>
       </w:r>
-      <w:fldSimple w:instr=" SEQ Mockup \* ARABIC ">
-        <w:r>
-          <w:rPr>
-            <w:noProof/>
-          </w:rPr>
-          <w:t>8</w:t>
-        </w:r>
-      </w:fldSimple>
+      <w:r>
+        <w:fldChar w:fldCharType="begin"/>
+      </w:r>
+      <w:r>
+        <w:instrText xml:space="preserve"> SEQ Mockup \* ARABIC </w:instrText>
+      </w:r>
+      <w:r>
+        <w:fldChar w:fldCharType="separate"/>
+      </w:r>
+      <w:r>
+        <w:rPr>
+          <w:noProof/>
+        </w:rPr>
+        <w:t>8</w:t>
+      </w:r>
+      <w:r>
+        <w:rPr>
+          <w:noProof/>
+        </w:rPr>
+        <w:fldChar w:fldCharType="end"/>
+      </w:r>
       <w:r>
         <w:t xml:space="preserve"> E1 </w:t>
       </w:r>
       <w:r>
         <w:t>do sytuacji nr 2</w:t>
       </w:r>
-      <w:bookmarkEnd w:id="40"/>
+      <w:bookmarkEnd w:id="39"/>
     </w:p>
     <w:p>
       <w:pPr>
@@ -7504,25 +7856,38 @@
         <w:keepNext/>
         <w:jc w:val="center"/>
       </w:pPr>
-      <w:bookmarkStart w:id="41" w:name="_Toc30023403"/>
+      <w:bookmarkStart w:id="40" w:name="_Toc30023403"/>
       <w:r>
         <w:t xml:space="preserve">Mockup </w:t>
       </w:r>
-      <w:fldSimple w:instr=" SEQ Mockup \* ARABIC ">
-        <w:r>
-          <w:rPr>
-            <w:noProof/>
-          </w:rPr>
-          <w:t>9</w:t>
-        </w:r>
-      </w:fldSimple>
+      <w:r>
+        <w:fldChar w:fldCharType="begin"/>
+      </w:r>
+      <w:r>
+        <w:instrText xml:space="preserve"> SEQ Mockup \* ARABIC </w:instrText>
+      </w:r>
+      <w:r>
+        <w:fldChar w:fldCharType="separate"/>
+      </w:r>
+      <w:r>
+        <w:rPr>
+          <w:noProof/>
+        </w:rPr>
+        <w:t>9</w:t>
+      </w:r>
+      <w:r>
+        <w:rPr>
+          <w:noProof/>
+        </w:rPr>
+        <w:fldChar w:fldCharType="end"/>
+      </w:r>
       <w:r>
         <w:t xml:space="preserve"> E2 </w:t>
       </w:r>
       <w:r>
         <w:t>do sytuacji nr 2</w:t>
       </w:r>
-      <w:bookmarkEnd w:id="41"/>
+      <w:bookmarkEnd w:id="40"/>
     </w:p>
     <w:p>
       <w:pPr>
@@ -7614,25 +7979,38 @@
         <w:keepNext/>
         <w:jc w:val="center"/>
       </w:pPr>
-      <w:bookmarkStart w:id="42" w:name="_Toc30023404"/>
+      <w:bookmarkStart w:id="41" w:name="_Toc30023404"/>
       <w:r>
         <w:t xml:space="preserve">Mockup </w:t>
       </w:r>
-      <w:fldSimple w:instr=" SEQ Mockup \* ARABIC ">
-        <w:r>
-          <w:rPr>
-            <w:noProof/>
-          </w:rPr>
-          <w:t>10</w:t>
-        </w:r>
-      </w:fldSimple>
+      <w:r>
+        <w:fldChar w:fldCharType="begin"/>
+      </w:r>
+      <w:r>
+        <w:instrText xml:space="preserve"> SEQ Mockup \* ARABIC </w:instrText>
+      </w:r>
+      <w:r>
+        <w:fldChar w:fldCharType="separate"/>
+      </w:r>
+      <w:r>
+        <w:rPr>
+          <w:noProof/>
+        </w:rPr>
+        <w:t>10</w:t>
+      </w:r>
+      <w:r>
+        <w:rPr>
+          <w:noProof/>
+        </w:rPr>
+        <w:fldChar w:fldCharType="end"/>
+      </w:r>
       <w:r>
         <w:t xml:space="preserve"> E3 </w:t>
       </w:r>
       <w:r>
         <w:t>do sytuacji nr 2</w:t>
       </w:r>
-      <w:bookmarkEnd w:id="42"/>
+      <w:bookmarkEnd w:id="41"/>
     </w:p>
     <w:p>
       <w:pPr>
@@ -7724,25 +8102,38 @@
         <w:keepNext/>
         <w:jc w:val="center"/>
       </w:pPr>
-      <w:bookmarkStart w:id="43" w:name="_Toc30023405"/>
+      <w:bookmarkStart w:id="42" w:name="_Toc30023405"/>
       <w:r>
         <w:t xml:space="preserve">Mockup </w:t>
       </w:r>
-      <w:fldSimple w:instr=" SEQ Mockup \* ARABIC ">
-        <w:r>
-          <w:rPr>
-            <w:noProof/>
-          </w:rPr>
-          <w:t>11</w:t>
-        </w:r>
-      </w:fldSimple>
+      <w:r>
+        <w:fldChar w:fldCharType="begin"/>
+      </w:r>
+      <w:r>
+        <w:instrText xml:space="preserve"> SEQ Mockup \* ARABIC </w:instrText>
+      </w:r>
+      <w:r>
+        <w:fldChar w:fldCharType="separate"/>
+      </w:r>
+      <w:r>
+        <w:rPr>
+          <w:noProof/>
+        </w:rPr>
+        <w:t>11</w:t>
+      </w:r>
+      <w:r>
+        <w:rPr>
+          <w:noProof/>
+        </w:rPr>
+        <w:fldChar w:fldCharType="end"/>
+      </w:r>
       <w:r>
         <w:t xml:space="preserve"> E3 </w:t>
       </w:r>
       <w:r>
         <w:t>do sytuacji nr 2</w:t>
       </w:r>
-      <w:bookmarkEnd w:id="43"/>
+      <w:bookmarkEnd w:id="42"/>
     </w:p>
     <w:p>
       <w:pPr>
@@ -7834,25 +8225,38 @@
         <w:keepNext/>
         <w:jc w:val="center"/>
       </w:pPr>
-      <w:bookmarkStart w:id="44" w:name="_Toc30023406"/>
+      <w:bookmarkStart w:id="43" w:name="_Toc30023406"/>
       <w:r>
         <w:t xml:space="preserve">Mockup </w:t>
       </w:r>
-      <w:fldSimple w:instr=" SEQ Mockup \* ARABIC ">
-        <w:r>
-          <w:rPr>
-            <w:noProof/>
-          </w:rPr>
-          <w:t>12</w:t>
-        </w:r>
-      </w:fldSimple>
+      <w:r>
+        <w:fldChar w:fldCharType="begin"/>
+      </w:r>
+      <w:r>
+        <w:instrText xml:space="preserve"> SEQ Mockup \* ARABIC </w:instrText>
+      </w:r>
+      <w:r>
+        <w:fldChar w:fldCharType="separate"/>
+      </w:r>
+      <w:r>
+        <w:rPr>
+          <w:noProof/>
+        </w:rPr>
+        <w:t>12</w:t>
+      </w:r>
+      <w:r>
+        <w:rPr>
+          <w:noProof/>
+        </w:rPr>
+        <w:fldChar w:fldCharType="end"/>
+      </w:r>
       <w:r>
         <w:t xml:space="preserve"> E4 </w:t>
       </w:r>
       <w:r>
         <w:t>do sytuacji nr 2</w:t>
       </w:r>
-      <w:bookmarkEnd w:id="44"/>
+      <w:bookmarkEnd w:id="43"/>
     </w:p>
     <w:p>
       <w:pPr>
@@ -7944,25 +8348,38 @@
         <w:keepNext/>
         <w:jc w:val="center"/>
       </w:pPr>
-      <w:bookmarkStart w:id="45" w:name="_Toc30023407"/>
+      <w:bookmarkStart w:id="44" w:name="_Toc30023407"/>
       <w:r>
         <w:t xml:space="preserve">Mockup </w:t>
       </w:r>
-      <w:fldSimple w:instr=" SEQ Mockup \* ARABIC ">
-        <w:r>
-          <w:rPr>
-            <w:noProof/>
-          </w:rPr>
-          <w:t>13</w:t>
-        </w:r>
-      </w:fldSimple>
+      <w:r>
+        <w:fldChar w:fldCharType="begin"/>
+      </w:r>
+      <w:r>
+        <w:instrText xml:space="preserve"> SEQ Mockup \* ARABIC </w:instrText>
+      </w:r>
+      <w:r>
+        <w:fldChar w:fldCharType="separate"/>
+      </w:r>
+      <w:r>
+        <w:rPr>
+          <w:noProof/>
+        </w:rPr>
+        <w:t>13</w:t>
+      </w:r>
+      <w:r>
+        <w:rPr>
+          <w:noProof/>
+        </w:rPr>
+        <w:fldChar w:fldCharType="end"/>
+      </w:r>
       <w:r>
         <w:t xml:space="preserve"> E5 </w:t>
       </w:r>
       <w:r>
         <w:t>do sytuacji nr 2</w:t>
       </w:r>
-      <w:bookmarkEnd w:id="45"/>
+      <w:bookmarkEnd w:id="44"/>
     </w:p>
     <w:p>
       <w:pPr>
@@ -8054,25 +8471,38 @@
         <w:keepNext/>
         <w:jc w:val="center"/>
       </w:pPr>
-      <w:bookmarkStart w:id="46" w:name="_Toc30023408"/>
+      <w:bookmarkStart w:id="45" w:name="_Toc30023408"/>
       <w:r>
         <w:t xml:space="preserve">Mockup </w:t>
       </w:r>
-      <w:fldSimple w:instr=" SEQ Mockup \* ARABIC ">
-        <w:r>
-          <w:rPr>
-            <w:noProof/>
-          </w:rPr>
-          <w:t>14</w:t>
-        </w:r>
-      </w:fldSimple>
+      <w:r>
+        <w:fldChar w:fldCharType="begin"/>
+      </w:r>
+      <w:r>
+        <w:instrText xml:space="preserve"> SEQ Mockup \* ARABIC </w:instrText>
+      </w:r>
+      <w:r>
+        <w:fldChar w:fldCharType="separate"/>
+      </w:r>
+      <w:r>
+        <w:rPr>
+          <w:noProof/>
+        </w:rPr>
+        <w:t>14</w:t>
+      </w:r>
+      <w:r>
+        <w:rPr>
+          <w:noProof/>
+        </w:rPr>
+        <w:fldChar w:fldCharType="end"/>
+      </w:r>
       <w:r>
         <w:t xml:space="preserve"> E6 </w:t>
       </w:r>
       <w:r>
         <w:t>do sytuacji nr 2</w:t>
       </w:r>
-      <w:bookmarkEnd w:id="46"/>
+      <w:bookmarkEnd w:id="45"/>
     </w:p>
     <w:p>
       <w:pPr>
@@ -8168,25 +8598,38 @@
         <w:keepNext/>
         <w:jc w:val="center"/>
       </w:pPr>
-      <w:bookmarkStart w:id="47" w:name="_Toc30023409"/>
+      <w:bookmarkStart w:id="46" w:name="_Toc30023409"/>
       <w:r>
         <w:t xml:space="preserve">Mockup </w:t>
       </w:r>
-      <w:fldSimple w:instr=" SEQ Mockup \* ARABIC ">
-        <w:r>
-          <w:rPr>
-            <w:noProof/>
-          </w:rPr>
-          <w:t>15</w:t>
-        </w:r>
-      </w:fldSimple>
+      <w:r>
+        <w:fldChar w:fldCharType="begin"/>
+      </w:r>
+      <w:r>
+        <w:instrText xml:space="preserve"> SEQ Mockup \* ARABIC </w:instrText>
+      </w:r>
+      <w:r>
+        <w:fldChar w:fldCharType="separate"/>
+      </w:r>
+      <w:r>
+        <w:rPr>
+          <w:noProof/>
+        </w:rPr>
+        <w:t>15</w:t>
+      </w:r>
+      <w:r>
+        <w:rPr>
+          <w:noProof/>
+        </w:rPr>
+        <w:fldChar w:fldCharType="end"/>
+      </w:r>
       <w:r>
         <w:t xml:space="preserve"> E7 </w:t>
       </w:r>
       <w:r>
         <w:t>do sytuacji nr 2</w:t>
       </w:r>
-      <w:bookmarkEnd w:id="47"/>
+      <w:bookmarkEnd w:id="46"/>
     </w:p>
     <w:p>
       <w:pPr>
@@ -8278,25 +8721,38 @@
         <w:keepNext/>
         <w:jc w:val="center"/>
       </w:pPr>
-      <w:bookmarkStart w:id="48" w:name="_Toc30023410"/>
+      <w:bookmarkStart w:id="47" w:name="_Toc30023410"/>
       <w:r>
         <w:t xml:space="preserve">Mockup </w:t>
       </w:r>
-      <w:fldSimple w:instr=" SEQ Mockup \* ARABIC ">
-        <w:r>
-          <w:rPr>
-            <w:noProof/>
-          </w:rPr>
-          <w:t>16</w:t>
-        </w:r>
-      </w:fldSimple>
+      <w:r>
+        <w:fldChar w:fldCharType="begin"/>
+      </w:r>
+      <w:r>
+        <w:instrText xml:space="preserve"> SEQ Mockup \* ARABIC </w:instrText>
+      </w:r>
+      <w:r>
+        <w:fldChar w:fldCharType="separate"/>
+      </w:r>
+      <w:r>
+        <w:rPr>
+          <w:noProof/>
+        </w:rPr>
+        <w:t>16</w:t>
+      </w:r>
+      <w:r>
+        <w:rPr>
+          <w:noProof/>
+        </w:rPr>
+        <w:fldChar w:fldCharType="end"/>
+      </w:r>
       <w:r>
         <w:t xml:space="preserve"> E7 </w:t>
       </w:r>
       <w:r>
         <w:t>do sytuacji nr 2</w:t>
       </w:r>
-      <w:bookmarkEnd w:id="48"/>
+      <w:bookmarkEnd w:id="47"/>
     </w:p>
     <w:p>
       <w:pPr>
@@ -8388,25 +8844,38 @@
         <w:keepNext/>
         <w:jc w:val="center"/>
       </w:pPr>
-      <w:bookmarkStart w:id="49" w:name="_Toc30023411"/>
+      <w:bookmarkStart w:id="48" w:name="_Toc30023411"/>
       <w:r>
         <w:t xml:space="preserve">Mockup </w:t>
       </w:r>
-      <w:fldSimple w:instr=" SEQ Mockup \* ARABIC ">
-        <w:r>
-          <w:rPr>
-            <w:noProof/>
-          </w:rPr>
-          <w:t>17</w:t>
-        </w:r>
-      </w:fldSimple>
+      <w:r>
+        <w:fldChar w:fldCharType="begin"/>
+      </w:r>
+      <w:r>
+        <w:instrText xml:space="preserve"> SEQ Mockup \* ARABIC </w:instrText>
+      </w:r>
+      <w:r>
+        <w:fldChar w:fldCharType="separate"/>
+      </w:r>
+      <w:r>
+        <w:rPr>
+          <w:noProof/>
+        </w:rPr>
+        <w:t>17</w:t>
+      </w:r>
+      <w:r>
+        <w:rPr>
+          <w:noProof/>
+        </w:rPr>
+        <w:fldChar w:fldCharType="end"/>
+      </w:r>
       <w:r>
         <w:t xml:space="preserve"> E8 </w:t>
       </w:r>
       <w:r>
         <w:t>do sytuacji nr 2</w:t>
       </w:r>
-      <w:bookmarkEnd w:id="49"/>
+      <w:bookmarkEnd w:id="48"/>
     </w:p>
     <w:p>
       <w:pPr>
@@ -8555,7 +9024,7 @@
         <w:jc w:val="center"/>
       </w:pPr>
     </w:p>
-    <w:bookmarkEnd w:id="29"/>
+    <w:bookmarkEnd w:id="28"/>
     <w:p/>
     <w:p/>
     <w:p/>
@@ -8564,22 +9033,22 @@
         <w:pStyle w:val="Nagwek1"/>
         <w:jc w:val="both"/>
       </w:pPr>
-      <w:bookmarkStart w:id="50" w:name="_Toc30023435"/>
+      <w:bookmarkStart w:id="49" w:name="_Toc30023435"/>
       <w:r>
         <w:t>5.Listy</w:t>
       </w:r>
-      <w:bookmarkEnd w:id="50"/>
+      <w:bookmarkEnd w:id="49"/>
     </w:p>
     <w:p>
       <w:pPr>
         <w:pStyle w:val="Nagwek2"/>
         <w:jc w:val="both"/>
       </w:pPr>
-      <w:bookmarkStart w:id="51" w:name="_Toc30023436"/>
+      <w:bookmarkStart w:id="50" w:name="_Toc30023436"/>
       <w:r>
         <w:t>5.1.AKtorów</w:t>
       </w:r>
-      <w:bookmarkEnd w:id="51"/>
+      <w:bookmarkEnd w:id="50"/>
     </w:p>
     <w:p>
       <w:pPr>
@@ -8690,11 +9159,11 @@
         <w:pStyle w:val="Nagwek2"/>
         <w:jc w:val="both"/>
       </w:pPr>
-      <w:bookmarkStart w:id="52" w:name="_Toc30023437"/>
+      <w:bookmarkStart w:id="51" w:name="_Toc30023437"/>
       <w:r>
         <w:t>5.2.Przypadków Użycia</w:t>
       </w:r>
-      <w:bookmarkEnd w:id="52"/>
+      <w:bookmarkEnd w:id="51"/>
     </w:p>
     <w:p>
       <w:pPr>
@@ -8802,11 +9271,11 @@
         <w:pStyle w:val="Nagwek2"/>
         <w:jc w:val="both"/>
       </w:pPr>
-      <w:bookmarkStart w:id="53" w:name="_Toc30023438"/>
+      <w:bookmarkStart w:id="52" w:name="_Toc30023438"/>
       <w:r>
         <w:t>5.3.Funkcji</w:t>
       </w:r>
-      <w:bookmarkEnd w:id="53"/>
+      <w:bookmarkEnd w:id="52"/>
     </w:p>
     <w:p>
       <w:pPr>
@@ -8975,34 +9444,47 @@
       <w:pPr>
         <w:pStyle w:val="Nagwek1"/>
       </w:pPr>
-      <w:bookmarkStart w:id="54" w:name="_Toc30023439"/>
+      <w:bookmarkStart w:id="53" w:name="_Toc30023439"/>
       <w:r>
         <w:lastRenderedPageBreak/>
         <w:t>6.Systemowy DPU</w:t>
       </w:r>
-      <w:bookmarkEnd w:id="54"/>
+      <w:bookmarkEnd w:id="53"/>
     </w:p>
     <w:p>
       <w:pPr>
         <w:pStyle w:val="Legenda"/>
         <w:keepNext/>
       </w:pPr>
-      <w:bookmarkStart w:id="55" w:name="_Toc30023369"/>
+      <w:bookmarkStart w:id="54" w:name="_Toc30023369"/>
       <w:r>
         <w:t xml:space="preserve">Rysunek </w:t>
       </w:r>
-      <w:fldSimple w:instr=" SEQ Rysunek \* ARABIC ">
-        <w:r>
-          <w:rPr>
-            <w:noProof/>
-          </w:rPr>
-          <w:t>3</w:t>
-        </w:r>
-      </w:fldSimple>
+      <w:r>
+        <w:fldChar w:fldCharType="begin"/>
+      </w:r>
+      <w:r>
+        <w:instrText xml:space="preserve"> SEQ Rysunek \* ARABIC </w:instrText>
+      </w:r>
+      <w:r>
+        <w:fldChar w:fldCharType="separate"/>
+      </w:r>
+      <w:r>
+        <w:rPr>
+          <w:noProof/>
+        </w:rPr>
+        <w:t>3</w:t>
+      </w:r>
+      <w:r>
+        <w:rPr>
+          <w:noProof/>
+        </w:rPr>
+        <w:fldChar w:fldCharType="end"/>
+      </w:r>
       <w:r>
         <w:t xml:space="preserve"> Systemowy DPU</w:t>
       </w:r>
-      <w:bookmarkEnd w:id="55"/>
+      <w:bookmarkEnd w:id="54"/>
     </w:p>
     <w:p>
       <w:r>
@@ -9074,34 +9556,47 @@
       <w:pPr>
         <w:pStyle w:val="Nagwek1"/>
       </w:pPr>
-      <w:bookmarkStart w:id="56" w:name="_Toc30023440"/>
+      <w:bookmarkStart w:id="55" w:name="_Toc30023440"/>
       <w:r>
         <w:lastRenderedPageBreak/>
         <w:t>7.Scenariusze do systemowych pu</w:t>
       </w:r>
-      <w:bookmarkEnd w:id="56"/>
+      <w:bookmarkEnd w:id="55"/>
     </w:p>
     <w:p>
       <w:pPr>
         <w:pStyle w:val="Legenda"/>
         <w:keepNext/>
       </w:pPr>
-      <w:bookmarkStart w:id="57" w:name="_Toc30023412"/>
+      <w:bookmarkStart w:id="56" w:name="_Toc30023412"/>
       <w:r>
         <w:t xml:space="preserve">Tabela </w:t>
       </w:r>
-      <w:fldSimple w:instr=" SEQ Tabela \* ARABIC ">
-        <w:r>
-          <w:rPr>
-            <w:noProof/>
-          </w:rPr>
-          <w:t>1</w:t>
-        </w:r>
-      </w:fldSimple>
+      <w:r>
+        <w:fldChar w:fldCharType="begin"/>
+      </w:r>
+      <w:r>
+        <w:instrText xml:space="preserve"> SEQ Tabela \* ARABIC </w:instrText>
+      </w:r>
+      <w:r>
+        <w:fldChar w:fldCharType="separate"/>
+      </w:r>
+      <w:r>
+        <w:rPr>
+          <w:noProof/>
+        </w:rPr>
+        <w:t>1</w:t>
+      </w:r>
+      <w:r>
+        <w:rPr>
+          <w:noProof/>
+        </w:rPr>
+        <w:fldChar w:fldCharType="end"/>
+      </w:r>
       <w:r>
         <w:t xml:space="preserve"> Scenariusz do PU "Archiwizacja danych"</w:t>
       </w:r>
-      <w:bookmarkEnd w:id="57"/>
+      <w:bookmarkEnd w:id="56"/>
     </w:p>
     <w:tbl>
       <w:tblPr>
@@ -9820,22 +10315,35 @@
         <w:pStyle w:val="Legenda"/>
         <w:keepNext/>
       </w:pPr>
-      <w:bookmarkStart w:id="58" w:name="_Toc30023413"/>
+      <w:bookmarkStart w:id="57" w:name="_Toc30023413"/>
       <w:r>
         <w:t xml:space="preserve">Tabela </w:t>
       </w:r>
-      <w:fldSimple w:instr=" SEQ Tabela \* ARABIC ">
-        <w:r>
-          <w:rPr>
-            <w:noProof/>
-          </w:rPr>
-          <w:t>2</w:t>
-        </w:r>
-      </w:fldSimple>
+      <w:r>
+        <w:fldChar w:fldCharType="begin"/>
+      </w:r>
+      <w:r>
+        <w:instrText xml:space="preserve"> SEQ Tabela \* ARABIC </w:instrText>
+      </w:r>
+      <w:r>
+        <w:fldChar w:fldCharType="separate"/>
+      </w:r>
+      <w:r>
+        <w:rPr>
+          <w:noProof/>
+        </w:rPr>
+        <w:t>2</w:t>
+      </w:r>
+      <w:r>
+        <w:rPr>
+          <w:noProof/>
+        </w:rPr>
+        <w:fldChar w:fldCharType="end"/>
+      </w:r>
       <w:r>
         <w:t xml:space="preserve"> Scenariusz do PU "Odczyt danych wystawy"</w:t>
       </w:r>
-      <w:bookmarkEnd w:id="58"/>
+      <w:bookmarkEnd w:id="57"/>
     </w:p>
     <w:tbl>
       <w:tblPr>
@@ -10439,23 +10947,36 @@
         <w:pStyle w:val="Legenda"/>
         <w:keepNext/>
       </w:pPr>
-      <w:bookmarkStart w:id="59" w:name="_Toc30023414"/>
+      <w:bookmarkStart w:id="58" w:name="_Toc30023414"/>
       <w:r>
         <w:lastRenderedPageBreak/>
         <w:t xml:space="preserve">Tabela </w:t>
       </w:r>
-      <w:fldSimple w:instr=" SEQ Tabela \* ARABIC ">
-        <w:r>
-          <w:rPr>
-            <w:noProof/>
-          </w:rPr>
-          <w:t>3</w:t>
-        </w:r>
-      </w:fldSimple>
+      <w:r>
+        <w:fldChar w:fldCharType="begin"/>
+      </w:r>
+      <w:r>
+        <w:instrText xml:space="preserve"> SEQ Tabela \* ARABIC </w:instrText>
+      </w:r>
+      <w:r>
+        <w:fldChar w:fldCharType="separate"/>
+      </w:r>
+      <w:r>
+        <w:rPr>
+          <w:noProof/>
+        </w:rPr>
+        <w:t>3</w:t>
+      </w:r>
+      <w:r>
+        <w:rPr>
+          <w:noProof/>
+        </w:rPr>
+        <w:fldChar w:fldCharType="end"/>
+      </w:r>
       <w:r>
         <w:t xml:space="preserve"> Scenariusz do PU "Przydzielenie grafiku pracy"</w:t>
       </w:r>
-      <w:bookmarkEnd w:id="59"/>
+      <w:bookmarkEnd w:id="58"/>
     </w:p>
     <w:tbl>
       <w:tblPr>
@@ -11053,22 +11574,35 @@
         <w:pStyle w:val="Legenda"/>
         <w:keepNext/>
       </w:pPr>
-      <w:bookmarkStart w:id="60" w:name="_Toc30023415"/>
+      <w:bookmarkStart w:id="59" w:name="_Toc30023415"/>
       <w:r>
         <w:t xml:space="preserve">Tabela </w:t>
       </w:r>
-      <w:fldSimple w:instr=" SEQ Tabela \* ARABIC ">
-        <w:r>
-          <w:rPr>
-            <w:noProof/>
-          </w:rPr>
-          <w:t>4</w:t>
-        </w:r>
-      </w:fldSimple>
+      <w:r>
+        <w:fldChar w:fldCharType="begin"/>
+      </w:r>
+      <w:r>
+        <w:instrText xml:space="preserve"> SEQ Tabela \* ARABIC </w:instrText>
+      </w:r>
+      <w:r>
+        <w:fldChar w:fldCharType="separate"/>
+      </w:r>
+      <w:r>
+        <w:rPr>
+          <w:noProof/>
+        </w:rPr>
+        <w:t>4</w:t>
+      </w:r>
+      <w:r>
+        <w:rPr>
+          <w:noProof/>
+        </w:rPr>
+        <w:fldChar w:fldCharType="end"/>
+      </w:r>
       <w:r>
         <w:t xml:space="preserve"> Scenariusz do PU "Odczyt grafiku pracy"</w:t>
       </w:r>
-      <w:bookmarkEnd w:id="60"/>
+      <w:bookmarkEnd w:id="59"/>
     </w:p>
     <w:tbl>
       <w:tblPr>
@@ -11669,23 +12203,36 @@
         <w:pStyle w:val="Legenda"/>
         <w:keepNext/>
       </w:pPr>
-      <w:bookmarkStart w:id="61" w:name="_Toc30023416"/>
+      <w:bookmarkStart w:id="60" w:name="_Toc30023416"/>
       <w:r>
         <w:lastRenderedPageBreak/>
         <w:t xml:space="preserve">Tabela </w:t>
       </w:r>
-      <w:fldSimple w:instr=" SEQ Tabela \* ARABIC ">
-        <w:r>
-          <w:rPr>
-            <w:noProof/>
-          </w:rPr>
-          <w:t>5</w:t>
-        </w:r>
-      </w:fldSimple>
+      <w:r>
+        <w:fldChar w:fldCharType="begin"/>
+      </w:r>
+      <w:r>
+        <w:instrText xml:space="preserve"> SEQ Tabela \* ARABIC </w:instrText>
+      </w:r>
+      <w:r>
+        <w:fldChar w:fldCharType="separate"/>
+      </w:r>
+      <w:r>
+        <w:rPr>
+          <w:noProof/>
+        </w:rPr>
+        <w:t>5</w:t>
+      </w:r>
+      <w:r>
+        <w:rPr>
+          <w:noProof/>
+        </w:rPr>
+        <w:fldChar w:fldCharType="end"/>
+      </w:r>
       <w:r>
         <w:t xml:space="preserve"> Scenariusz do PU "Przydzielenie stanowiska eksponatowi"</w:t>
       </w:r>
-      <w:bookmarkEnd w:id="61"/>
+      <w:bookmarkEnd w:id="60"/>
     </w:p>
     <w:tbl>
       <w:tblPr>
@@ -12288,22 +12835,35 @@
         <w:pStyle w:val="Legenda"/>
         <w:keepNext/>
       </w:pPr>
-      <w:bookmarkStart w:id="62" w:name="_Toc30023417"/>
+      <w:bookmarkStart w:id="61" w:name="_Toc30023417"/>
       <w:r>
         <w:t xml:space="preserve">Tabela </w:t>
       </w:r>
-      <w:fldSimple w:instr=" SEQ Tabela \* ARABIC ">
-        <w:r>
-          <w:rPr>
-            <w:noProof/>
-          </w:rPr>
-          <w:t>6</w:t>
-        </w:r>
-      </w:fldSimple>
+      <w:r>
+        <w:fldChar w:fldCharType="begin"/>
+      </w:r>
+      <w:r>
+        <w:instrText xml:space="preserve"> SEQ Tabela \* ARABIC </w:instrText>
+      </w:r>
+      <w:r>
+        <w:fldChar w:fldCharType="separate"/>
+      </w:r>
+      <w:r>
+        <w:rPr>
+          <w:noProof/>
+        </w:rPr>
+        <w:t>6</w:t>
+      </w:r>
+      <w:r>
+        <w:rPr>
+          <w:noProof/>
+        </w:rPr>
+        <w:fldChar w:fldCharType="end"/>
+      </w:r>
       <w:r>
         <w:t xml:space="preserve"> Scenariusz do PU "Złóż raport"</w:t>
       </w:r>
-      <w:bookmarkEnd w:id="62"/>
+      <w:bookmarkEnd w:id="61"/>
     </w:p>
     <w:tbl>
       <w:tblPr>
@@ -12962,22 +13522,35 @@
         <w:pStyle w:val="Legenda"/>
         <w:keepNext/>
       </w:pPr>
-      <w:bookmarkStart w:id="63" w:name="_Toc30023418"/>
+      <w:bookmarkStart w:id="62" w:name="_Toc30023418"/>
       <w:r>
         <w:t xml:space="preserve">Tabela </w:t>
       </w:r>
-      <w:fldSimple w:instr=" SEQ Tabela \* ARABIC ">
-        <w:r>
-          <w:rPr>
-            <w:noProof/>
-          </w:rPr>
-          <w:t>7</w:t>
-        </w:r>
-      </w:fldSimple>
+      <w:r>
+        <w:fldChar w:fldCharType="begin"/>
+      </w:r>
+      <w:r>
+        <w:instrText xml:space="preserve"> SEQ Tabela \* ARABIC </w:instrText>
+      </w:r>
+      <w:r>
+        <w:fldChar w:fldCharType="separate"/>
+      </w:r>
+      <w:r>
+        <w:rPr>
+          <w:noProof/>
+        </w:rPr>
+        <w:t>7</w:t>
+      </w:r>
+      <w:r>
+        <w:rPr>
+          <w:noProof/>
+        </w:rPr>
+        <w:fldChar w:fldCharType="end"/>
+      </w:r>
       <w:r>
         <w:t xml:space="preserve"> Scenariusz do PU "Zakup biletu"</w:t>
       </w:r>
-      <w:bookmarkEnd w:id="63"/>
+      <w:bookmarkEnd w:id="62"/>
     </w:p>
     <w:tbl>
       <w:tblPr>
@@ -13690,34 +14263,47 @@
       <w:pPr>
         <w:pStyle w:val="Nagwek1"/>
       </w:pPr>
-      <w:bookmarkStart w:id="64" w:name="_Toc30023441"/>
+      <w:bookmarkStart w:id="63" w:name="_Toc30023441"/>
       <w:r>
         <w:lastRenderedPageBreak/>
         <w:t>8.POdejscie LAi</w:t>
       </w:r>
-      <w:bookmarkEnd w:id="64"/>
+      <w:bookmarkEnd w:id="63"/>
     </w:p>
     <w:p>
       <w:pPr>
         <w:pStyle w:val="Legenda"/>
         <w:keepNext/>
       </w:pPr>
-      <w:bookmarkStart w:id="65" w:name="_Toc30023370"/>
+      <w:bookmarkStart w:id="64" w:name="_Toc30023370"/>
       <w:r>
         <w:t xml:space="preserve">Rysunek </w:t>
       </w:r>
-      <w:fldSimple w:instr=" SEQ Rysunek \* ARABIC ">
-        <w:r>
-          <w:rPr>
-            <w:noProof/>
-          </w:rPr>
-          <w:t>4</w:t>
-        </w:r>
-      </w:fldSimple>
+      <w:r>
+        <w:fldChar w:fldCharType="begin"/>
+      </w:r>
+      <w:r>
+        <w:instrText xml:space="preserve"> SEQ Rysunek \* ARABIC </w:instrText>
+      </w:r>
+      <w:r>
+        <w:fldChar w:fldCharType="separate"/>
+      </w:r>
+      <w:r>
+        <w:rPr>
+          <w:noProof/>
+        </w:rPr>
+        <w:t>4</w:t>
+      </w:r>
+      <w:r>
+        <w:rPr>
+          <w:noProof/>
+        </w:rPr>
+        <w:fldChar w:fldCharType="end"/>
+      </w:r>
       <w:r>
         <w:t xml:space="preserve"> Systemowy DPU</w:t>
       </w:r>
-      <w:bookmarkEnd w:id="65"/>
+      <w:bookmarkEnd w:id="64"/>
     </w:p>
     <w:p>
       <w:pPr>
@@ -14129,18 +14715,31 @@
         <w:pStyle w:val="Legenda"/>
         <w:keepNext/>
       </w:pPr>
-      <w:bookmarkStart w:id="66" w:name="_Toc30023371"/>
+      <w:bookmarkStart w:id="65" w:name="_Toc30023371"/>
       <w:r>
         <w:t xml:space="preserve">Rysunek </w:t>
       </w:r>
-      <w:fldSimple w:instr=" SEQ Rysunek \* ARABIC ">
-        <w:r>
-          <w:rPr>
-            <w:noProof/>
-          </w:rPr>
-          <w:t>5</w:t>
-        </w:r>
-      </w:fldSimple>
+      <w:r>
+        <w:fldChar w:fldCharType="begin"/>
+      </w:r>
+      <w:r>
+        <w:instrText xml:space="preserve"> SEQ Rysunek \* ARABIC </w:instrText>
+      </w:r>
+      <w:r>
+        <w:fldChar w:fldCharType="separate"/>
+      </w:r>
+      <w:r>
+        <w:rPr>
+          <w:noProof/>
+        </w:rPr>
+        <w:t>5</w:t>
+      </w:r>
+      <w:r>
+        <w:rPr>
+          <w:noProof/>
+        </w:rPr>
+        <w:fldChar w:fldCharType="end"/>
+      </w:r>
       <w:r>
         <w:t xml:space="preserve"> Diagram </w:t>
       </w:r>
@@ -14150,7 +14749,7 @@
       <w:r>
         <w:t>konceptualny</w:t>
       </w:r>
-      <w:bookmarkEnd w:id="66"/>
+      <w:bookmarkEnd w:id="65"/>
     </w:p>
     <w:p>
       <w:pPr>
@@ -14213,22 +14812,35 @@
         <w:pStyle w:val="Legenda"/>
         <w:keepNext/>
       </w:pPr>
-      <w:bookmarkStart w:id="67" w:name="_Toc30023372"/>
+      <w:bookmarkStart w:id="66" w:name="_Toc30023372"/>
       <w:r>
         <w:t xml:space="preserve">Rysunek </w:t>
       </w:r>
-      <w:fldSimple w:instr=" SEQ Rysunek \* ARABIC ">
-        <w:r>
-          <w:rPr>
-            <w:noProof/>
-          </w:rPr>
-          <w:t>6</w:t>
-        </w:r>
-      </w:fldSimple>
+      <w:r>
+        <w:fldChar w:fldCharType="begin"/>
+      </w:r>
+      <w:r>
+        <w:instrText xml:space="preserve"> SEQ Rysunek \* ARABIC </w:instrText>
+      </w:r>
+      <w:r>
+        <w:fldChar w:fldCharType="separate"/>
+      </w:r>
+      <w:r>
+        <w:rPr>
+          <w:noProof/>
+        </w:rPr>
+        <w:t>6</w:t>
+      </w:r>
+      <w:r>
+        <w:rPr>
+          <w:noProof/>
+        </w:rPr>
+        <w:fldChar w:fldCharType="end"/>
+      </w:r>
       <w:r>
         <w:t xml:space="preserve"> Diagram klasy implementacyjny</w:t>
       </w:r>
-      <w:bookmarkEnd w:id="67"/>
+      <w:bookmarkEnd w:id="66"/>
     </w:p>
     <w:p>
       <w:pPr>
@@ -14311,12 +14923,12 @@
       <w:pPr>
         <w:pStyle w:val="Nagwek1"/>
       </w:pPr>
-      <w:bookmarkStart w:id="68" w:name="_Toc30023442"/>
+      <w:bookmarkStart w:id="67" w:name="_Toc30023442"/>
       <w:r>
         <w:lastRenderedPageBreak/>
         <w:t>9.Diagramy Analityczne</w:t>
       </w:r>
-      <w:bookmarkEnd w:id="68"/>
+      <w:bookmarkEnd w:id="67"/>
     </w:p>
     <w:p>
       <w:r>
@@ -14328,22 +14940,35 @@
         <w:pStyle w:val="Legenda"/>
         <w:keepNext/>
       </w:pPr>
-      <w:bookmarkStart w:id="69" w:name="_Toc30023373"/>
+      <w:bookmarkStart w:id="68" w:name="_Toc30023373"/>
       <w:r>
         <w:t xml:space="preserve">Rysunek </w:t>
       </w:r>
-      <w:fldSimple w:instr=" SEQ Rysunek \* ARABIC ">
-        <w:r>
-          <w:rPr>
-            <w:noProof/>
-          </w:rPr>
-          <w:t>7</w:t>
-        </w:r>
-      </w:fldSimple>
+      <w:r>
+        <w:fldChar w:fldCharType="begin"/>
+      </w:r>
+      <w:r>
+        <w:instrText xml:space="preserve"> SEQ Rysunek \* ARABIC </w:instrText>
+      </w:r>
+      <w:r>
+        <w:fldChar w:fldCharType="separate"/>
+      </w:r>
+      <w:r>
+        <w:rPr>
+          <w:noProof/>
+        </w:rPr>
+        <w:t>7</w:t>
+      </w:r>
+      <w:r>
+        <w:rPr>
+          <w:noProof/>
+        </w:rPr>
+        <w:fldChar w:fldCharType="end"/>
+      </w:r>
       <w:r>
         <w:t xml:space="preserve"> Diagram analityczny 1 przykładowej sytuacji</w:t>
       </w:r>
-      <w:bookmarkEnd w:id="69"/>
+      <w:bookmarkEnd w:id="68"/>
     </w:p>
     <w:p>
       <w:r>
@@ -14410,22 +15035,38 @@
         <w:pStyle w:val="Legenda"/>
         <w:keepNext/>
       </w:pPr>
-      <w:bookmarkStart w:id="70" w:name="_Toc30023374"/>
+      <w:bookmarkStart w:id="69" w:name="_Toc30023374"/>
       <w:r>
         <w:t xml:space="preserve">Rysunek </w:t>
       </w:r>
-      <w:fldSimple w:instr=" SEQ Rysunek \* ARABIC ">
-        <w:r>
-          <w:rPr>
-            <w:noProof/>
-          </w:rPr>
-          <w:t>8</w:t>
-        </w:r>
-      </w:fldSimple>
+      <w:r>
+        <w:fldChar w:fldCharType="begin"/>
+      </w:r>
+      <w:r>
+        <w:instrText xml:space="preserve"> SEQ Rysun</w:instrText>
+      </w:r>
+      <w:r>
+        <w:instrText xml:space="preserve">ek \* ARABIC </w:instrText>
+      </w:r>
+      <w:r>
+        <w:fldChar w:fldCharType="separate"/>
+      </w:r>
+      <w:r>
+        <w:rPr>
+          <w:noProof/>
+        </w:rPr>
+        <w:t>8</w:t>
+      </w:r>
+      <w:r>
+        <w:rPr>
+          <w:noProof/>
+        </w:rPr>
+        <w:fldChar w:fldCharType="end"/>
+      </w:r>
       <w:r>
         <w:t xml:space="preserve"> Diagram analityczny 2 przykładowej sytuacji</w:t>
       </w:r>
-      <w:bookmarkEnd w:id="70"/>
+      <w:bookmarkEnd w:id="69"/>
     </w:p>
     <w:p>
       <w:r>
@@ -14488,44 +15129,57 @@
       <w:pPr>
         <w:pStyle w:val="Nagwek1"/>
       </w:pPr>
-      <w:bookmarkStart w:id="71" w:name="_Toc30023443"/>
+      <w:bookmarkStart w:id="70" w:name="_Toc30023443"/>
       <w:r>
         <w:lastRenderedPageBreak/>
         <w:t>10.Dokumenty</w:t>
       </w:r>
+      <w:bookmarkEnd w:id="70"/>
+    </w:p>
+    <w:p>
+      <w:pPr>
+        <w:pStyle w:val="Nagwek2"/>
+      </w:pPr>
+      <w:bookmarkStart w:id="71" w:name="_Toc30023444"/>
+      <w:r>
+        <w:t>10.1.Umowa zlecenia wystawy</w:t>
+      </w:r>
       <w:bookmarkEnd w:id="71"/>
-    </w:p>
-    <w:p>
-      <w:pPr>
-        <w:pStyle w:val="Nagwek2"/>
-      </w:pPr>
-      <w:bookmarkStart w:id="72" w:name="_Toc30023444"/>
-      <w:r>
-        <w:t>10.1.Umowa zlecenia wystawy</w:t>
-      </w:r>
-      <w:bookmarkEnd w:id="72"/>
     </w:p>
     <w:p>
       <w:pPr>
         <w:pStyle w:val="Legenda"/>
         <w:keepNext/>
       </w:pPr>
-      <w:bookmarkStart w:id="73" w:name="_Toc30023419"/>
+      <w:bookmarkStart w:id="72" w:name="_Toc30023419"/>
       <w:r>
         <w:t xml:space="preserve">Dokument </w:t>
       </w:r>
-      <w:fldSimple w:instr=" SEQ Dokument \* ARABIC ">
-        <w:r>
-          <w:rPr>
-            <w:noProof/>
-          </w:rPr>
-          <w:t>1</w:t>
-        </w:r>
-      </w:fldSimple>
+      <w:r>
+        <w:fldChar w:fldCharType="begin"/>
+      </w:r>
+      <w:r>
+        <w:instrText xml:space="preserve"> SEQ Dokument \* ARABIC </w:instrText>
+      </w:r>
+      <w:r>
+        <w:fldChar w:fldCharType="separate"/>
+      </w:r>
+      <w:r>
+        <w:rPr>
+          <w:noProof/>
+        </w:rPr>
+        <w:t>1</w:t>
+      </w:r>
+      <w:r>
+        <w:rPr>
+          <w:noProof/>
+        </w:rPr>
+        <w:fldChar w:fldCharType="end"/>
+      </w:r>
       <w:r>
         <w:t xml:space="preserve"> Umowa zlecenie wystawy</w:t>
       </w:r>
-      <w:bookmarkEnd w:id="73"/>
+      <w:bookmarkEnd w:id="72"/>
     </w:p>
     <w:p>
       <w:r>
@@ -14605,7 +15259,7 @@
       <w:pPr>
         <w:pStyle w:val="Nagwek2"/>
       </w:pPr>
-      <w:bookmarkStart w:id="74" w:name="_Toc30023445"/>
+      <w:bookmarkStart w:id="73" w:name="_Toc30023445"/>
       <w:r>
         <w:lastRenderedPageBreak/>
         <w:t>10.2.Ewidencj</w:t>
@@ -14613,7 +15267,7 @@
       <w:r>
         <w:t>e</w:t>
       </w:r>
-      <w:bookmarkEnd w:id="74"/>
+      <w:bookmarkEnd w:id="73"/>
     </w:p>
     <w:p>
       <w:pPr>
@@ -14621,22 +15275,35 @@
         <w:keepNext/>
         <w:jc w:val="center"/>
       </w:pPr>
-      <w:bookmarkStart w:id="75" w:name="_Toc30023420"/>
+      <w:bookmarkStart w:id="74" w:name="_Toc30023420"/>
       <w:r>
         <w:t xml:space="preserve">Dokument </w:t>
       </w:r>
-      <w:fldSimple w:instr=" SEQ Dokument \* ARABIC ">
-        <w:r>
-          <w:rPr>
-            <w:noProof/>
-          </w:rPr>
-          <w:t>2</w:t>
-        </w:r>
-      </w:fldSimple>
+      <w:r>
+        <w:fldChar w:fldCharType="begin"/>
+      </w:r>
+      <w:r>
+        <w:instrText xml:space="preserve"> SEQ Dokument \* ARABIC </w:instrText>
+      </w:r>
+      <w:r>
+        <w:fldChar w:fldCharType="separate"/>
+      </w:r>
+      <w:r>
+        <w:rPr>
+          <w:noProof/>
+        </w:rPr>
+        <w:t>2</w:t>
+      </w:r>
+      <w:r>
+        <w:rPr>
+          <w:noProof/>
+        </w:rPr>
+        <w:fldChar w:fldCharType="end"/>
+      </w:r>
       <w:r>
         <w:t xml:space="preserve"> Ewidencja sprzątań</w:t>
       </w:r>
-      <w:bookmarkEnd w:id="75"/>
+      <w:bookmarkEnd w:id="74"/>
     </w:p>
     <w:p>
       <w:pPr>
@@ -14712,34 +15379,47 @@
       <w:pPr>
         <w:pStyle w:val="Nagwek2"/>
       </w:pPr>
-      <w:bookmarkStart w:id="76" w:name="_Toc30023446"/>
+      <w:bookmarkStart w:id="75" w:name="_Toc30023446"/>
       <w:r>
         <w:lastRenderedPageBreak/>
         <w:t>10.3.Lista eksponatów</w:t>
       </w:r>
-      <w:bookmarkEnd w:id="76"/>
+      <w:bookmarkEnd w:id="75"/>
     </w:p>
     <w:p>
       <w:pPr>
         <w:pStyle w:val="Legenda"/>
         <w:keepNext/>
       </w:pPr>
-      <w:bookmarkStart w:id="77" w:name="_Toc30023421"/>
+      <w:bookmarkStart w:id="76" w:name="_Toc30023421"/>
       <w:r>
         <w:t xml:space="preserve">Dokument </w:t>
       </w:r>
-      <w:fldSimple w:instr=" SEQ Dokument \* ARABIC ">
-        <w:r>
-          <w:rPr>
-            <w:noProof/>
-          </w:rPr>
-          <w:t>3</w:t>
-        </w:r>
-      </w:fldSimple>
+      <w:r>
+        <w:fldChar w:fldCharType="begin"/>
+      </w:r>
+      <w:r>
+        <w:instrText xml:space="preserve"> SEQ Dokument \* ARABIC </w:instrText>
+      </w:r>
+      <w:r>
+        <w:fldChar w:fldCharType="separate"/>
+      </w:r>
+      <w:r>
+        <w:rPr>
+          <w:noProof/>
+        </w:rPr>
+        <w:t>3</w:t>
+      </w:r>
+      <w:r>
+        <w:rPr>
+          <w:noProof/>
+        </w:rPr>
+        <w:fldChar w:fldCharType="end"/>
+      </w:r>
       <w:r>
         <w:t xml:space="preserve"> Lista eksponatów</w:t>
       </w:r>
-      <w:bookmarkEnd w:id="77"/>
+      <w:bookmarkEnd w:id="76"/>
     </w:p>
     <w:p>
       <w:r>
@@ -14817,34 +15497,47 @@
       <w:pPr>
         <w:pStyle w:val="Nagwek2"/>
       </w:pPr>
-      <w:bookmarkStart w:id="78" w:name="_Toc30023447"/>
+      <w:bookmarkStart w:id="77" w:name="_Toc30023447"/>
       <w:r>
         <w:lastRenderedPageBreak/>
         <w:t>10.4.Lista rozmieszczonych eksponatów</w:t>
       </w:r>
-      <w:bookmarkEnd w:id="78"/>
+      <w:bookmarkEnd w:id="77"/>
     </w:p>
     <w:p>
       <w:pPr>
         <w:pStyle w:val="Legenda"/>
         <w:keepNext/>
       </w:pPr>
-      <w:bookmarkStart w:id="79" w:name="_Toc30023422"/>
+      <w:bookmarkStart w:id="78" w:name="_Toc30023422"/>
       <w:r>
         <w:t xml:space="preserve">Dokument </w:t>
       </w:r>
-      <w:fldSimple w:instr=" SEQ Dokument \* ARABIC ">
-        <w:r>
-          <w:rPr>
-            <w:noProof/>
-          </w:rPr>
-          <w:t>4</w:t>
-        </w:r>
-      </w:fldSimple>
+      <w:r>
+        <w:fldChar w:fldCharType="begin"/>
+      </w:r>
+      <w:r>
+        <w:instrText xml:space="preserve"> SEQ Dokument \* ARABIC </w:instrText>
+      </w:r>
+      <w:r>
+        <w:fldChar w:fldCharType="separate"/>
+      </w:r>
+      <w:r>
+        <w:rPr>
+          <w:noProof/>
+        </w:rPr>
+        <w:t>4</w:t>
+      </w:r>
+      <w:r>
+        <w:rPr>
+          <w:noProof/>
+        </w:rPr>
+        <w:fldChar w:fldCharType="end"/>
+      </w:r>
       <w:r>
         <w:t xml:space="preserve"> Lista rozmieszczonych eksponatów</w:t>
       </w:r>
-      <w:bookmarkEnd w:id="79"/>
+      <w:bookmarkEnd w:id="78"/>
     </w:p>
     <w:p>
       <w:r>
@@ -14923,11 +15616,11 @@
       <w:pPr>
         <w:pStyle w:val="Nagwek2"/>
       </w:pPr>
-      <w:bookmarkStart w:id="80" w:name="_Toc30023448"/>
+      <w:bookmarkStart w:id="79" w:name="_Toc30023448"/>
       <w:r>
         <w:t>10.5.Formularz do raportu</w:t>
       </w:r>
-      <w:bookmarkEnd w:id="80"/>
+      <w:bookmarkEnd w:id="79"/>
     </w:p>
     <w:p>
       <w:pPr>
@@ -14935,22 +15628,35 @@
         <w:keepNext/>
         <w:jc w:val="center"/>
       </w:pPr>
-      <w:bookmarkStart w:id="81" w:name="_Toc30023423"/>
+      <w:bookmarkStart w:id="80" w:name="_Toc30023423"/>
       <w:r>
         <w:t xml:space="preserve">Dokument </w:t>
       </w:r>
-      <w:fldSimple w:instr=" SEQ Dokument \* ARABIC ">
-        <w:r>
-          <w:rPr>
-            <w:noProof/>
-          </w:rPr>
-          <w:t>5</w:t>
-        </w:r>
-      </w:fldSimple>
+      <w:r>
+        <w:fldChar w:fldCharType="begin"/>
+      </w:r>
+      <w:r>
+        <w:instrText xml:space="preserve"> SEQ Dokument \* ARABIC </w:instrText>
+      </w:r>
+      <w:r>
+        <w:fldChar w:fldCharType="separate"/>
+      </w:r>
+      <w:r>
+        <w:rPr>
+          <w:noProof/>
+        </w:rPr>
+        <w:t>5</w:t>
+      </w:r>
+      <w:r>
+        <w:rPr>
+          <w:noProof/>
+        </w:rPr>
+        <w:fldChar w:fldCharType="end"/>
+      </w:r>
       <w:r>
         <w:t xml:space="preserve"> Formularz do raportu</w:t>
       </w:r>
-      <w:bookmarkEnd w:id="81"/>
+      <w:bookmarkEnd w:id="80"/>
     </w:p>
     <w:p>
       <w:pPr>
@@ -15058,34 +15764,47 @@
       <w:pPr>
         <w:pStyle w:val="Nagwek1"/>
       </w:pPr>
-      <w:bookmarkStart w:id="82" w:name="_Toc30023449"/>
+      <w:bookmarkStart w:id="81" w:name="_Toc30023449"/>
       <w:r>
         <w:lastRenderedPageBreak/>
         <w:t>11.Schemat relacyjny BD</w:t>
       </w:r>
-      <w:bookmarkEnd w:id="82"/>
+      <w:bookmarkEnd w:id="81"/>
     </w:p>
     <w:p>
       <w:pPr>
         <w:pStyle w:val="Legenda"/>
         <w:keepNext/>
       </w:pPr>
-      <w:bookmarkStart w:id="83" w:name="_Toc30023375"/>
+      <w:bookmarkStart w:id="82" w:name="_Toc30023375"/>
       <w:r>
         <w:t xml:space="preserve">Rysunek </w:t>
       </w:r>
-      <w:fldSimple w:instr=" SEQ Rysunek \* ARABIC ">
-        <w:r>
-          <w:rPr>
-            <w:noProof/>
-          </w:rPr>
-          <w:t>9</w:t>
-        </w:r>
-      </w:fldSimple>
+      <w:r>
+        <w:fldChar w:fldCharType="begin"/>
+      </w:r>
+      <w:r>
+        <w:instrText xml:space="preserve"> SEQ Rysunek \* ARABIC </w:instrText>
+      </w:r>
+      <w:r>
+        <w:fldChar w:fldCharType="separate"/>
+      </w:r>
+      <w:r>
+        <w:rPr>
+          <w:noProof/>
+        </w:rPr>
+        <w:t>9</w:t>
+      </w:r>
+      <w:r>
+        <w:rPr>
+          <w:noProof/>
+        </w:rPr>
+        <w:fldChar w:fldCharType="end"/>
+      </w:r>
       <w:r>
         <w:t xml:space="preserve"> Schemat relacyjny</w:t>
       </w:r>
-      <w:bookmarkEnd w:id="83"/>
+      <w:bookmarkEnd w:id="82"/>
     </w:p>
     <w:p>
       <w:r>
@@ -15146,57 +15865,44 @@
       <w:pPr>
         <w:pStyle w:val="Nagwek1"/>
       </w:pPr>
-      <w:bookmarkStart w:id="84" w:name="_Toc30023450"/>
+      <w:bookmarkStart w:id="83" w:name="_Toc30023450"/>
       <w:r>
         <w:t>12.Diagramy komponentów i rozmieszczenia</w:t>
       </w:r>
-      <w:bookmarkEnd w:id="84"/>
+      <w:bookmarkEnd w:id="83"/>
     </w:p>
     <w:p>
       <w:pPr>
         <w:pStyle w:val="Legenda"/>
         <w:keepNext/>
       </w:pPr>
-      <w:bookmarkStart w:id="85" w:name="_Toc30023376"/>
+      <w:bookmarkStart w:id="84" w:name="_Toc30023376"/>
       <w:r>
         <w:t xml:space="preserve">Rysunek </w:t>
       </w:r>
-      <w:r>
-        <w:fldChar w:fldCharType="begin"/>
-      </w:r>
-      <w:r>
-        <w:instrText xml:space="preserve"> SEQ Rysunek \* ARABIC </w:instrText>
-      </w:r>
-      <w:r>
-        <w:fldChar w:fldCharType="separate"/>
-      </w:r>
+      <w:fldSimple w:instr=" SEQ Rysunek \* ARABIC ">
+        <w:r>
+          <w:rPr>
+            <w:noProof/>
+          </w:rPr>
+          <w:t>10</w:t>
+        </w:r>
+      </w:fldSimple>
+      <w:r>
+        <w:t xml:space="preserve"> Diagram komponentów</w:t>
+      </w:r>
+      <w:bookmarkEnd w:id="84"/>
+    </w:p>
+    <w:p>
       <w:r>
         <w:rPr>
           <w:noProof/>
         </w:rPr>
-        <w:t>10</w:t>
-      </w:r>
-      <w:r>
-        <w:rPr>
-          <w:noProof/>
-        </w:rPr>
-        <w:fldChar w:fldCharType="end"/>
-      </w:r>
-      <w:r>
-        <w:t xml:space="preserve"> Diagram komponentów</w:t>
-      </w:r>
-      <w:bookmarkEnd w:id="85"/>
-    </w:p>
-    <w:p>
-      <w:r>
-        <w:rPr>
-          <w:noProof/>
-        </w:rPr>
         <w:drawing>
-          <wp:inline distT="0" distB="0" distL="0" distR="0" wp14:anchorId="3D85AD54" wp14:editId="33EE7F46">
-            <wp:extent cx="5760720" cy="3587750"/>
-            <wp:effectExtent l="0" t="0" r="0" b="0"/>
-            <wp:docPr id="49" name="Obraz 49"/>
+          <wp:inline distT="0" distB="0" distL="0" distR="0" wp14:anchorId="6161F31D" wp14:editId="5816CC53">
+            <wp:extent cx="5760720" cy="3610610"/>
+            <wp:effectExtent l="0" t="0" r="0" b="8890"/>
+            <wp:docPr id="53" name="Obraz 53"/>
             <wp:cNvGraphicFramePr>
               <a:graphicFrameLocks xmlns:a="http://schemas.openxmlformats.org/drawingml/2006/main" noChangeAspect="1"/>
             </wp:cNvGraphicFramePr>
@@ -15204,7 +15910,7 @@
               <a:graphicData uri="http://schemas.openxmlformats.org/drawingml/2006/picture">
                 <pic:pic xmlns:pic="http://schemas.openxmlformats.org/drawingml/2006/picture">
                   <pic:nvPicPr>
-                    <pic:cNvPr id="0" name="Picture 1"/>
+                    <pic:cNvPr id="0" name="Picture 11"/>
                     <pic:cNvPicPr>
                       <a:picLocks noChangeAspect="1" noChangeArrowheads="1"/>
                     </pic:cNvPicPr>
@@ -15225,7 +15931,7 @@
                   <pic:spPr bwMode="auto">
                     <a:xfrm>
                       <a:off x="0" y="0"/>
-                      <a:ext cx="5760720" cy="3587750"/>
+                      <a:ext cx="5760720" cy="3610610"/>
                     </a:xfrm>
                     <a:prstGeom prst="rect">
                       <a:avLst/>
@@ -15247,34 +15953,49 @@
         <w:pStyle w:val="Legenda"/>
         <w:keepNext/>
       </w:pPr>
-      <w:bookmarkStart w:id="86" w:name="_Toc30023377"/>
+      <w:bookmarkStart w:id="85" w:name="_Toc30023377"/>
       <w:r>
         <w:lastRenderedPageBreak/>
         <w:t xml:space="preserve">Rysunek </w:t>
       </w:r>
-      <w:fldSimple w:instr=" SEQ Rysunek \* ARABIC ">
-        <w:r>
-          <w:rPr>
-            <w:noProof/>
-          </w:rPr>
-          <w:t>11</w:t>
-        </w:r>
-      </w:fldSimple>
+      <w:r>
+        <w:fldChar w:fldCharType="begin"/>
+      </w:r>
+      <w:r>
+        <w:instrText xml:space="preserve"> SEQ Rysunek \* ARABIC </w:instrText>
+      </w:r>
+      <w:r>
+        <w:fldChar w:fldCharType="separate"/>
+      </w:r>
+      <w:r>
+        <w:rPr>
+          <w:noProof/>
+        </w:rPr>
+        <w:t>11</w:t>
+      </w:r>
+      <w:r>
+        <w:rPr>
+          <w:noProof/>
+        </w:rPr>
+        <w:fldChar w:fldCharType="end"/>
+      </w:r>
       <w:r>
         <w:t xml:space="preserve"> Diagram rozmieszczenia</w:t>
       </w:r>
+      <w:bookmarkEnd w:id="85"/>
+    </w:p>
+    <w:p>
+      <w:bookmarkStart w:id="86" w:name="_GoBack"/>
       <w:bookmarkEnd w:id="86"/>
-    </w:p>
-    <w:p>
       <w:r>
         <w:rPr>
           <w:noProof/>
         </w:rPr>
         <w:drawing>
-          <wp:inline distT="0" distB="0" distL="0" distR="0" wp14:anchorId="0A0B5E6F" wp14:editId="6F199C15">
-            <wp:extent cx="5760720" cy="3691255"/>
-            <wp:effectExtent l="0" t="0" r="0" b="4445"/>
-            <wp:docPr id="50" name="Obraz 50"/>
+          <wp:inline distT="0" distB="0" distL="0" distR="0" wp14:anchorId="44ADA0DF" wp14:editId="6D19F9BC">
+            <wp:extent cx="5760720" cy="3723005"/>
+            <wp:effectExtent l="0" t="0" r="0" b="0"/>
+            <wp:docPr id="54" name="Obraz 54"/>
             <wp:cNvGraphicFramePr>
               <a:graphicFrameLocks xmlns:a="http://schemas.openxmlformats.org/drawingml/2006/main" noChangeAspect="1"/>
             </wp:cNvGraphicFramePr>
@@ -15282,7 +16003,7 @@
               <a:graphicData uri="http://schemas.openxmlformats.org/drawingml/2006/picture">
                 <pic:pic xmlns:pic="http://schemas.openxmlformats.org/drawingml/2006/picture">
                   <pic:nvPicPr>
-                    <pic:cNvPr id="0" name="Picture 1"/>
+                    <pic:cNvPr id="0" name="Picture 13"/>
                     <pic:cNvPicPr>
                       <a:picLocks noChangeAspect="1" noChangeArrowheads="1"/>
                     </pic:cNvPicPr>
@@ -15303,7 +16024,7 @@
                   <pic:spPr bwMode="auto">
                     <a:xfrm>
                       <a:off x="0" y="0"/>
-                      <a:ext cx="5760720" cy="3691255"/>
+                      <a:ext cx="5760720" cy="3723005"/>
                     </a:xfrm>
                     <a:prstGeom prst="rect">
                       <a:avLst/>
@@ -15680,48 +16401,28 @@
         </w:rPr>
         <w:t xml:space="preserve">11. Na ile poprawnie zostały zdefiniowane związki między PU  typu </w:t>
       </w:r>
-      <w:proofErr w:type="spellStart"/>
       <w:r>
         <w:rPr>
           <w:i/>
           <w:sz w:val="21"/>
           <w:szCs w:val="21"/>
         </w:rPr>
-        <w:t>include</w:t>
-      </w:r>
-      <w:proofErr w:type="spellEnd"/>
+        <w:t xml:space="preserve">include </w:t>
+      </w:r>
+      <w:r>
+        <w:rPr>
+          <w:sz w:val="21"/>
+          <w:szCs w:val="21"/>
+        </w:rPr>
+        <w:t xml:space="preserve">oraz </w:t>
+      </w:r>
       <w:r>
         <w:rPr>
           <w:i/>
           <w:sz w:val="21"/>
           <w:szCs w:val="21"/>
         </w:rPr>
-        <w:t xml:space="preserve"> </w:t>
-      </w:r>
-      <w:r>
-        <w:rPr>
-          <w:sz w:val="21"/>
-          <w:szCs w:val="21"/>
-        </w:rPr>
-        <w:t xml:space="preserve">oraz </w:t>
-      </w:r>
-      <w:proofErr w:type="spellStart"/>
-      <w:r>
-        <w:rPr>
-          <w:i/>
-          <w:sz w:val="21"/>
-          <w:szCs w:val="21"/>
-        </w:rPr>
-        <w:t>extend</w:t>
-      </w:r>
-      <w:proofErr w:type="spellEnd"/>
-      <w:r>
-        <w:rPr>
-          <w:i/>
-          <w:sz w:val="21"/>
-          <w:szCs w:val="21"/>
-        </w:rPr>
-        <w:t xml:space="preserve"> </w:t>
+        <w:t xml:space="preserve">extend </w:t>
       </w:r>
       <w:r>
         <w:rPr>
@@ -23742,7 +24443,7 @@
 </file>
 
 <file path=customXml/itemProps1.xml><?xml version="1.0" encoding="utf-8"?>
-<ds:datastoreItem xmlns:ds="http://schemas.openxmlformats.org/officeDocument/2006/customXml" ds:itemID="{4CCAE4D3-E218-44D8-ABFF-E1A3D53DFDDA}">
+<ds:datastoreItem xmlns:ds="http://schemas.openxmlformats.org/officeDocument/2006/customXml" ds:itemID="{310A9B45-DA79-40F8-9855-740631F69009}">
   <ds:schemaRefs>
     <ds:schemaRef ds:uri="http://schemas.openxmlformats.org/officeDocument/2006/bibliography"/>
   </ds:schemaRefs>

</xml_diff>

<commit_message>
drobne poprawki w składni
</commit_message>
<xml_diff>
--- a/ProjektWersjaZEkranami.docx
+++ b/ProjektWersjaZEkranami.docx
@@ -15420,43 +15420,16 @@
           <w:sz w:val="21"/>
           <w:szCs w:val="21"/>
         </w:rPr>
-        <w:t>3. Czy w opisie jasno pokazano jaka informacja krąży w firmie/… (ewentualnie przy wykorzystaniu tworzonego systemu) i jak jest ona przetwarzana i wykorzystana, oraz przez kogo ? Jaką informację pokazano?</w:t>
-      </w:r>
-    </w:p>
-    <w:p>
-      <w:pPr>
-        <w:spacing w:after="0"/>
-        <w:jc w:val="both"/>
-        <w:rPr>
-          <w:sz w:val="21"/>
-          <w:szCs w:val="21"/>
-        </w:rPr>
-      </w:pPr>
-      <w:r>
-        <w:rPr>
-          <w:sz w:val="21"/>
-          <w:szCs w:val="21"/>
-        </w:rPr>
-        <w:t>W opisie pokazano jakie informacje krążą w firmie, jest ona wykorzystywana przez kierownictwo, informacją tą są różne dane, takie jak informacje o wystawach, grafikach i eksponatach</w:t>
-      </w:r>
-    </w:p>
-    <w:p>
-      <w:pPr>
-        <w:spacing w:after="0"/>
-        <w:jc w:val="both"/>
+        <w:t xml:space="preserve">3. Czy w opisie jasno pokazano jaka informacja krąży w firmie/… (ewentualnie przy wykorzystaniu tworzonego systemu) i jak jest ona przetwarzana i wykorzystana, oraz przez </w:t>
+      </w:r>
+      <w:r>
         <w:rPr>
           <w:b/>
           <w:bCs/>
           <w:sz w:val="21"/>
           <w:szCs w:val="21"/>
         </w:rPr>
-      </w:pPr>
-      <w:r>
-        <w:rPr>
-          <w:b/>
-          <w:bCs/>
-        </w:rPr>
-        <w:t xml:space="preserve">4. </w:t>
+        <w:t>kogo?</w:t>
       </w:r>
       <w:r>
         <w:rPr>
@@ -15465,7 +15438,7 @@
           <w:sz w:val="21"/>
           <w:szCs w:val="21"/>
         </w:rPr>
-        <w:t>Na ile – Państwa zdaniem - przedstawione historyjki odzwierciedlają procesy zachodzące na poziomie dziedziny problemowej ?</w:t>
+        <w:t xml:space="preserve"> Jaką informację pokazano?</w:t>
       </w:r>
     </w:p>
     <w:p>
@@ -15482,7 +15455,7 @@
           <w:sz w:val="21"/>
           <w:szCs w:val="21"/>
         </w:rPr>
-        <w:t>4-5 punktów.</w:t>
+        <w:t>W opisie pokazano jakie informacje krążą w firmie, jest ona wykorzystywana przez kierownictwo, informacją tą są różne dane, takie jak informacje o wystawach, grafikach i eksponatach</w:t>
       </w:r>
     </w:p>
     <w:p>
@@ -15500,37 +15473,18 @@
         <w:rPr>
           <w:b/>
           <w:bCs/>
-          <w:sz w:val="21"/>
-          <w:szCs w:val="21"/>
-        </w:rPr>
-        <w:lastRenderedPageBreak/>
-        <w:t>5. Czy jasno został zdefiniowany cel główny oraz pomocnicze? Czy realizacja celów pomocniczych rzeczywiście pomoże osiągnąć cel główny? Na ile proponowane przedsięwzięcia rzeczywiście pomogą zrealizować te cele?</w:t>
-      </w:r>
-    </w:p>
-    <w:p>
-      <w:pPr>
-        <w:spacing w:after="0"/>
-        <w:jc w:val="both"/>
-        <w:rPr>
-          <w:sz w:val="22"/>
-          <w:szCs w:val="22"/>
-        </w:rPr>
-      </w:pPr>
-      <w:r>
-        <w:t>Z opisu cel główny, jak i cele pomocnicze są jasno zdefiniowane,4</w:t>
-      </w:r>
-    </w:p>
-    <w:p>
-      <w:pPr>
-        <w:spacing w:after="0"/>
-        <w:jc w:val="both"/>
+        </w:rPr>
+        <w:t xml:space="preserve">4. </w:t>
+      </w:r>
+      <w:r>
         <w:rPr>
           <w:b/>
           <w:bCs/>
           <w:sz w:val="21"/>
           <w:szCs w:val="21"/>
         </w:rPr>
-      </w:pPr>
+        <w:t xml:space="preserve">Na ile – Państwa zdaniem - przedstawione historyjki odzwierciedlają procesy zachodzące na poziomie dziedziny </w:t>
+      </w:r>
       <w:r>
         <w:rPr>
           <w:b/>
@@ -15538,7 +15492,7 @@
           <w:sz w:val="21"/>
           <w:szCs w:val="21"/>
         </w:rPr>
-        <w:t xml:space="preserve">6. W jakim zakresie DPU biznesowy obejmuje określoną dziedzinę problemową? Czy poprawnie ustalono aktorów biznesowych i pracowników biznesowych?  </w:t>
+        <w:t>problemowej?</w:t>
       </w:r>
     </w:p>
     <w:p>
@@ -15555,7 +15509,7 @@
           <w:sz w:val="21"/>
           <w:szCs w:val="21"/>
         </w:rPr>
-        <w:t>DPU biznesowy obejmuje całą dziedzinę problemową, aktorzy zostali ustaleni poprawnie</w:t>
+        <w:t>4-5 punktów.</w:t>
       </w:r>
     </w:p>
     <w:p>
@@ -15576,7 +15530,8 @@
           <w:sz w:val="21"/>
           <w:szCs w:val="21"/>
         </w:rPr>
-        <w:t>7. Czy w ramach diagramu przypadków użycia (DPU) zdefiniowane przypadki są rozwinięciem działań przedstawionych w specyfikacjach przez przykłady (historyjkach)?  Jakie przypadki użycia (PU) są nowe?</w:t>
+        <w:lastRenderedPageBreak/>
+        <w:t>5. Czy jasno został zdefiniowany cel główny oraz pomocnicze? Czy realizacja celów pomocniczych rzeczywiście pomoże osiągnąć cel główny? Na ile proponowane przedsięwzięcia rzeczywiście pomogą zrealizować te cele?</w:t>
       </w:r>
     </w:p>
     <w:p>
@@ -15589,7 +15544,7 @@
         </w:rPr>
       </w:pPr>
       <w:r>
-        <w:t>Tak, nie ma żadnych nowych PU</w:t>
+        <w:t>Z opisu cel główny, jak i cele pomocnicze są jasno zdefiniowane,4</w:t>
       </w:r>
     </w:p>
     <w:p>
@@ -15610,7 +15565,7 @@
           <w:sz w:val="21"/>
           <w:szCs w:val="21"/>
         </w:rPr>
-        <w:t xml:space="preserve">8. Czy w DPU systemowym poprawnie ustalono aktorów w porównaniu do DPU biznesowego? </w:t>
+        <w:t xml:space="preserve">6. W jakim zakresie DPU biznesowy obejmuje określoną dziedzinę problemową? Czy poprawnie ustalono aktorów biznesowych i pracowników biznesowych?  </w:t>
       </w:r>
     </w:p>
     <w:p>
@@ -15627,7 +15582,7 @@
           <w:sz w:val="21"/>
           <w:szCs w:val="21"/>
         </w:rPr>
-        <w:t>Tak, wszyscy aktorzy nie mający bezpośredniego kontaktu z systemem zostali usunięci</w:t>
+        <w:t>DPU biznesowy obejmuje całą dziedzinę problemową, aktorzy zostali ustaleni poprawnie</w:t>
       </w:r>
     </w:p>
     <w:p>
@@ -15648,7 +15603,7 @@
           <w:sz w:val="21"/>
           <w:szCs w:val="21"/>
         </w:rPr>
-        <w:t>9. Na ile poprawnie zostały ustalone systemowe PU i zależności między nimi? Czy występują sytuacje dublowania kompetencji PU, ich wzajemnego zawierania się (wspólne czynności) – na co wskazywałyby nazwy (jeżeli są - scenariusze systemowe)?</w:t>
+        <w:t>7. Czy w ramach diagramu przypadków użycia (DPU) zdefiniowane przypadki są rozwinięciem działań przedstawionych w specyfikacjach przez przykłady (historyjkach)?  Jakie przypadki użycia (PU) są nowe?</w:t>
       </w:r>
     </w:p>
     <w:p>
@@ -15661,11 +15616,7 @@
         </w:rPr>
       </w:pPr>
       <w:r>
-        <w:rPr>
-          <w:sz w:val="21"/>
-          <w:szCs w:val="21"/>
-        </w:rPr>
-        <w:t>W miarę poprawnie, nie występują dublowania kompetencji PU</w:t>
+        <w:t>Tak, nie ma żadnych nowych PU</w:t>
       </w:r>
     </w:p>
     <w:p>
@@ -15686,7 +15637,7 @@
           <w:sz w:val="21"/>
           <w:szCs w:val="21"/>
         </w:rPr>
-        <w:t>10. Czy właściwie zostały pokazane związki między aktorami (generalizacja-specjalizacja) ?</w:t>
+        <w:t xml:space="preserve">8. Czy w DPU systemowym poprawnie ustalono aktorów w porównaniu do DPU biznesowego? </w:t>
       </w:r>
     </w:p>
     <w:p>
@@ -15694,16 +15645,16 @@
         <w:spacing w:after="0"/>
         <w:jc w:val="both"/>
         <w:rPr>
-          <w:sz w:val="22"/>
-          <w:szCs w:val="22"/>
-        </w:rPr>
-      </w:pPr>
-      <w:r>
-        <w:rPr>
           <w:sz w:val="21"/>
           <w:szCs w:val="21"/>
         </w:rPr>
-        <w:t>Tak, aby uniknąć powtarzania się czynności</w:t>
+      </w:pPr>
+      <w:r>
+        <w:rPr>
+          <w:sz w:val="21"/>
+          <w:szCs w:val="21"/>
+        </w:rPr>
+        <w:t>Tak, wszyscy aktorzy nie mający bezpośredniego kontaktu z systemem zostali usunięci</w:t>
       </w:r>
     </w:p>
     <w:p>
@@ -15724,9 +15675,137 @@
           <w:sz w:val="21"/>
           <w:szCs w:val="21"/>
         </w:rPr>
-        <w:t xml:space="preserve">11. Na ile poprawnie zostały zdefiniowane związki między PU  typu </w:t>
-      </w:r>
-      <w:proofErr w:type="spellStart"/>
+        <w:t>9. Na ile poprawnie zostały ustalone systemowe PU i zależności między nimi? Czy występują sytuacje dublowania kompetencji PU, ich wzajemnego zawierania się (wspólne czynności) – na co wskazywałyby nazwy (jeżeli są - scenariusze systemowe)?</w:t>
+      </w:r>
+    </w:p>
+    <w:p>
+      <w:pPr>
+        <w:spacing w:after="0"/>
+        <w:jc w:val="both"/>
+        <w:rPr>
+          <w:rFonts w:cstheme="minorHAnsi"/>
+          <w:sz w:val="21"/>
+          <w:szCs w:val="21"/>
+        </w:rPr>
+      </w:pPr>
+      <w:r>
+        <w:rPr>
+          <w:rFonts w:cstheme="minorHAnsi"/>
+          <w:color w:val="444950"/>
+          <w:sz w:val="21"/>
+          <w:szCs w:val="21"/>
+          <w:shd w:val="clear" w:color="auto" w:fill="F1F0F0"/>
+        </w:rPr>
+        <w:t xml:space="preserve">Nie ma żadnych przypadków dublowania się PU i ich zależności. Jedyny przypadek można zarzucić dla PU archiwizacja danych i odczyt danych wystawy, wydają się podobne jednak archiwizacja danych jest PU, który umożliwia aktorom z nim powiązanym znacznie większe możliwości, ponad to co oferuje sam odczyt danych. Dlatego uznaliśmy te rozróżnienie za konieczne – nie </w:t>
+      </w:r>
+      <w:r>
+        <w:rPr>
+          <w:rFonts w:cstheme="minorHAnsi"/>
+          <w:color w:val="444950"/>
+          <w:sz w:val="21"/>
+          <w:szCs w:val="21"/>
+          <w:shd w:val="clear" w:color="auto" w:fill="F1F0F0"/>
+        </w:rPr>
+        <w:t>chcemy,</w:t>
+      </w:r>
+      <w:r>
+        <w:rPr>
+          <w:rFonts w:cstheme="minorHAnsi"/>
+          <w:color w:val="444950"/>
+          <w:sz w:val="21"/>
+          <w:szCs w:val="21"/>
+          <w:shd w:val="clear" w:color="auto" w:fill="F1F0F0"/>
+        </w:rPr>
+        <w:t xml:space="preserve"> aby nie uprawnione osoby mogły korzystać z tej opcji w systemie.</w:t>
+      </w:r>
+    </w:p>
+    <w:p>
+      <w:pPr>
+        <w:spacing w:after="0"/>
+        <w:jc w:val="both"/>
+        <w:rPr>
+          <w:b/>
+          <w:bCs/>
+          <w:sz w:val="21"/>
+          <w:szCs w:val="21"/>
+        </w:rPr>
+      </w:pPr>
+      <w:r>
+        <w:rPr>
+          <w:b/>
+          <w:bCs/>
+          <w:sz w:val="21"/>
+          <w:szCs w:val="21"/>
+        </w:rPr>
+        <w:t>10. Czy właściwie zostały pokazane związki między aktorami (generalizacja-specjalizacja</w:t>
+      </w:r>
+      <w:r>
+        <w:rPr>
+          <w:b/>
+          <w:bCs/>
+          <w:sz w:val="21"/>
+          <w:szCs w:val="21"/>
+        </w:rPr>
+        <w:t>)?</w:t>
+      </w:r>
+    </w:p>
+    <w:p>
+      <w:pPr>
+        <w:spacing w:after="0"/>
+        <w:jc w:val="both"/>
+        <w:rPr>
+          <w:sz w:val="22"/>
+          <w:szCs w:val="22"/>
+        </w:rPr>
+      </w:pPr>
+      <w:r>
+        <w:rPr>
+          <w:sz w:val="21"/>
+          <w:szCs w:val="21"/>
+        </w:rPr>
+        <w:t>Tak, aby uniknąć powtarzania się czynności</w:t>
+      </w:r>
+    </w:p>
+    <w:p>
+      <w:pPr>
+        <w:spacing w:after="0"/>
+        <w:jc w:val="both"/>
+        <w:rPr>
+          <w:b/>
+          <w:bCs/>
+          <w:sz w:val="21"/>
+          <w:szCs w:val="21"/>
+        </w:rPr>
+      </w:pPr>
+      <w:r>
+        <w:rPr>
+          <w:b/>
+          <w:bCs/>
+          <w:sz w:val="21"/>
+          <w:szCs w:val="21"/>
+        </w:rPr>
+        <w:t xml:space="preserve">11. Na ile poprawnie zostały zdefiniowane związki między </w:t>
+      </w:r>
+      <w:r>
+        <w:rPr>
+          <w:b/>
+          <w:bCs/>
+          <w:sz w:val="21"/>
+          <w:szCs w:val="21"/>
+        </w:rPr>
+        <w:t>PU typu</w:t>
+      </w:r>
+      <w:r>
+        <w:rPr>
+          <w:b/>
+          <w:bCs/>
+          <w:sz w:val="21"/>
+          <w:szCs w:val="21"/>
+        </w:rPr>
+        <w:t xml:space="preserve"> </w:t>
+      </w:r>
+      <w:bookmarkStart w:id="87" w:name="_GoBack"/>
+      <w:bookmarkEnd w:id="87"/>
       <w:r>
         <w:rPr>
           <w:b/>
@@ -15735,9 +15814,17 @@
           <w:sz w:val="21"/>
           <w:szCs w:val="21"/>
         </w:rPr>
-        <w:t>include</w:t>
-      </w:r>
-      <w:proofErr w:type="spellEnd"/>
+        <w:t xml:space="preserve">include </w:t>
+      </w:r>
+      <w:r>
+        <w:rPr>
+          <w:b/>
+          <w:bCs/>
+          <w:sz w:val="21"/>
+          <w:szCs w:val="21"/>
+        </w:rPr>
+        <w:t xml:space="preserve">oraz </w:t>
+      </w:r>
       <w:r>
         <w:rPr>
           <w:b/>
@@ -15746,7 +15833,7 @@
           <w:sz w:val="21"/>
           <w:szCs w:val="21"/>
         </w:rPr>
-        <w:t xml:space="preserve"> </w:t>
+        <w:t xml:space="preserve">extend </w:t>
       </w:r>
       <w:r>
         <w:rPr>
@@ -15755,68 +15842,46 @@
           <w:sz w:val="21"/>
           <w:szCs w:val="21"/>
         </w:rPr>
-        <w:t xml:space="preserve">oraz </w:t>
-      </w:r>
-      <w:proofErr w:type="spellStart"/>
-      <w:r>
-        <w:rPr>
-          <w:b/>
-          <w:bCs/>
-          <w:i/>
+        <w:t>– jeżeli występują?</w:t>
+      </w:r>
+    </w:p>
+    <w:p>
+      <w:pPr>
+        <w:spacing w:after="0"/>
+        <w:jc w:val="both"/>
+        <w:rPr>
+          <w:sz w:val="22"/>
+          <w:szCs w:val="22"/>
+        </w:rPr>
+      </w:pPr>
+      <w:r>
+        <w:rPr>
           <w:sz w:val="21"/>
           <w:szCs w:val="21"/>
         </w:rPr>
-        <w:t>extend</w:t>
-      </w:r>
-      <w:proofErr w:type="spellEnd"/>
-      <w:r>
-        <w:rPr>
-          <w:b/>
-          <w:bCs/>
-          <w:i/>
-          <w:sz w:val="21"/>
-          <w:szCs w:val="21"/>
-        </w:rPr>
-        <w:t xml:space="preserve"> </w:t>
-      </w:r>
-      <w:r>
+        <w:t>5</w:t>
+      </w:r>
+    </w:p>
+    <w:p>
+      <w:pPr>
+        <w:spacing w:after="0"/>
+        <w:jc w:val="both"/>
         <w:rPr>
           <w:b/>
           <w:bCs/>
           <w:sz w:val="21"/>
           <w:szCs w:val="21"/>
         </w:rPr>
-        <w:t>– jeżeli występują?</w:t>
-      </w:r>
-    </w:p>
-    <w:p>
-      <w:pPr>
-        <w:spacing w:after="0"/>
-        <w:jc w:val="both"/>
-        <w:rPr>
-          <w:sz w:val="22"/>
-          <w:szCs w:val="22"/>
-        </w:rPr>
-      </w:pPr>
-      <w:r>
-        <w:rPr>
-          <w:sz w:val="21"/>
-          <w:szCs w:val="21"/>
-        </w:rPr>
-        <w:t>5</w:t>
-      </w:r>
-    </w:p>
-    <w:p>
-      <w:pPr>
-        <w:spacing w:after="0"/>
-        <w:jc w:val="both"/>
+      </w:pPr>
+      <w:r>
         <w:rPr>
           <w:b/>
           <w:bCs/>
           <w:sz w:val="21"/>
           <w:szCs w:val="21"/>
         </w:rPr>
-      </w:pPr>
+        <w:t xml:space="preserve">12. Czy właściwie rozpoznano </w:t>
+      </w:r>
       <w:r>
         <w:rPr>
           <w:b/>
@@ -15824,7 +15889,7 @@
           <w:sz w:val="21"/>
           <w:szCs w:val="21"/>
         </w:rPr>
-        <w:t>12. Czy właściwie rozpoznano klasy ?</w:t>
+        <w:t>klasy?</w:t>
       </w:r>
     </w:p>
     <w:p>
@@ -15900,75 +15965,55 @@
           <w:sz w:val="21"/>
           <w:szCs w:val="21"/>
         </w:rPr>
-        <w:t>14. Czy w diagramie klas właściwie określono związki ?</w:t>
-      </w:r>
-    </w:p>
-    <w:p>
-      <w:pPr>
-        <w:spacing w:after="0"/>
-        <w:jc w:val="both"/>
-        <w:rPr>
-          <w:sz w:val="22"/>
-          <w:szCs w:val="22"/>
-        </w:rPr>
-      </w:pPr>
-      <w:r>
-        <w:rPr>
-          <w:sz w:val="21"/>
-          <w:szCs w:val="21"/>
-        </w:rPr>
-        <w:t>Tak, związki zostały określone właściwie</w:t>
-      </w:r>
-    </w:p>
-    <w:p>
-      <w:pPr>
-        <w:spacing w:after="0"/>
-        <w:jc w:val="both"/>
+        <w:t xml:space="preserve">14. Czy w diagramie klas właściwie określono </w:t>
+      </w:r>
+      <w:r>
         <w:rPr>
           <w:b/>
           <w:bCs/>
           <w:sz w:val="21"/>
           <w:szCs w:val="21"/>
         </w:rPr>
-      </w:pPr>
-      <w:r>
+        <w:t>związki?</w:t>
+      </w:r>
+    </w:p>
+    <w:p>
+      <w:pPr>
+        <w:spacing w:after="0"/>
+        <w:jc w:val="both"/>
+        <w:rPr>
+          <w:sz w:val="22"/>
+          <w:szCs w:val="22"/>
+        </w:rPr>
+      </w:pPr>
+      <w:r>
+        <w:rPr>
+          <w:sz w:val="21"/>
+          <w:szCs w:val="21"/>
+        </w:rPr>
+        <w:t>Tak, związki zostały określone właściwie</w:t>
+      </w:r>
+    </w:p>
+    <w:p>
+      <w:pPr>
+        <w:spacing w:after="0"/>
+        <w:jc w:val="both"/>
         <w:rPr>
           <w:b/>
           <w:bCs/>
           <w:sz w:val="21"/>
           <w:szCs w:val="21"/>
         </w:rPr>
-        <w:t>15. Na ile diagram hierarchii funkcji (FHD) udostępnia potrzebne poszczególnym aktorom funkcjonalności ? Czy coś zostało pominięte ?</w:t>
-      </w:r>
-    </w:p>
-    <w:p>
-      <w:pPr>
-        <w:spacing w:after="0"/>
-        <w:jc w:val="both"/>
-        <w:rPr>
-          <w:sz w:val="21"/>
-          <w:szCs w:val="21"/>
-        </w:rPr>
-      </w:pPr>
-      <w:r>
-        <w:rPr>
-          <w:sz w:val="21"/>
-          <w:szCs w:val="21"/>
-        </w:rPr>
-        <w:t>5 nic nie zostało pominięte</w:t>
-      </w:r>
-    </w:p>
-    <w:p>
-      <w:pPr>
-        <w:spacing w:after="0"/>
-        <w:jc w:val="both"/>
+      </w:pPr>
+      <w:r>
         <w:rPr>
           <w:b/>
           <w:bCs/>
           <w:sz w:val="21"/>
           <w:szCs w:val="21"/>
         </w:rPr>
-      </w:pPr>
+        <w:t xml:space="preserve">15. Na ile diagram hierarchii funkcji (FHD) udostępnia potrzebne poszczególnym aktorom </w:t>
+      </w:r>
       <w:r>
         <w:rPr>
           <w:b/>
@@ -15976,7 +16021,25 @@
           <w:sz w:val="21"/>
           <w:szCs w:val="21"/>
         </w:rPr>
-        <w:t>16. Proszę przyporządkować  funkcje z FHD do poszczególnych PU. Czy pozwolą one właściwie sterować poszczególnymi PU ?</w:t>
+        <w:t>funkcjonalności?</w:t>
+      </w:r>
+      <w:r>
+        <w:rPr>
+          <w:b/>
+          <w:bCs/>
+          <w:sz w:val="21"/>
+          <w:szCs w:val="21"/>
+        </w:rPr>
+        <w:t xml:space="preserve"> Czy coś zostało </w:t>
+      </w:r>
+      <w:r>
+        <w:rPr>
+          <w:b/>
+          <w:bCs/>
+          <w:sz w:val="21"/>
+          <w:szCs w:val="21"/>
+        </w:rPr>
+        <w:t>pominięte?</w:t>
       </w:r>
     </w:p>
     <w:p>
@@ -15984,6 +16047,71 @@
         <w:spacing w:after="0"/>
         <w:jc w:val="both"/>
         <w:rPr>
+          <w:sz w:val="21"/>
+          <w:szCs w:val="21"/>
+        </w:rPr>
+      </w:pPr>
+      <w:r>
+        <w:rPr>
+          <w:sz w:val="21"/>
+          <w:szCs w:val="21"/>
+        </w:rPr>
+        <w:t>5 nic nie zostało pominięte</w:t>
+      </w:r>
+    </w:p>
+    <w:p>
+      <w:pPr>
+        <w:spacing w:after="0"/>
+        <w:jc w:val="both"/>
+        <w:rPr>
+          <w:b/>
+          <w:bCs/>
+          <w:sz w:val="21"/>
+          <w:szCs w:val="21"/>
+        </w:rPr>
+      </w:pPr>
+      <w:r>
+        <w:rPr>
+          <w:b/>
+          <w:bCs/>
+          <w:sz w:val="21"/>
+          <w:szCs w:val="21"/>
+        </w:rPr>
+        <w:t xml:space="preserve">16. Proszę </w:t>
+      </w:r>
+      <w:r>
+        <w:rPr>
+          <w:b/>
+          <w:bCs/>
+          <w:sz w:val="21"/>
+          <w:szCs w:val="21"/>
+        </w:rPr>
+        <w:t>przyporządkować funkcje</w:t>
+      </w:r>
+      <w:r>
+        <w:rPr>
+          <w:b/>
+          <w:bCs/>
+          <w:sz w:val="21"/>
+          <w:szCs w:val="21"/>
+        </w:rPr>
+        <w:t xml:space="preserve"> z FHD do poszczególnych PU. Czy pozwolą one właściwie sterować poszczególnymi </w:t>
+      </w:r>
+      <w:r>
+        <w:rPr>
+          <w:b/>
+          <w:bCs/>
+          <w:sz w:val="21"/>
+          <w:szCs w:val="21"/>
+        </w:rPr>
+        <w:t>PU?</w:t>
+      </w:r>
+    </w:p>
+    <w:p>
+      <w:pPr>
+        <w:spacing w:after="0"/>
+        <w:jc w:val="both"/>
+        <w:rPr>
           <w:sz w:val="22"/>
           <w:szCs w:val="22"/>
         </w:rPr>
@@ -16007,12 +16135,11 @@
       <w:pPr>
         <w:pStyle w:val="Nagwek1"/>
       </w:pPr>
-      <w:bookmarkStart w:id="87" w:name="_Toc30024419"/>
-      <w:r>
-        <w:lastRenderedPageBreak/>
+      <w:bookmarkStart w:id="88" w:name="_Toc30024419"/>
+      <w:r>
         <w:t>Spis rysunków</w:t>
       </w:r>
-      <w:bookmarkEnd w:id="87"/>
+      <w:bookmarkEnd w:id="88"/>
     </w:p>
     <w:p>
       <w:pPr>
@@ -16811,11 +16938,11 @@
       <w:r>
         <w:fldChar w:fldCharType="end"/>
       </w:r>
-      <w:bookmarkStart w:id="88" w:name="_Toc30024420"/>
+      <w:bookmarkStart w:id="89" w:name="_Toc30024420"/>
       <w:r>
         <w:t>Spis Wireframe’ów</w:t>
       </w:r>
-      <w:bookmarkEnd w:id="88"/>
+      <w:bookmarkEnd w:id="89"/>
     </w:p>
     <w:p>
       <w:pPr>
@@ -18040,11 +18167,11 @@
       <w:r>
         <w:fldChar w:fldCharType="end"/>
       </w:r>
-      <w:bookmarkStart w:id="89" w:name="_Toc30024421"/>
+      <w:bookmarkStart w:id="90" w:name="_Toc30024421"/>
       <w:r>
         <w:t>Spis Mockup’ów</w:t>
       </w:r>
-      <w:bookmarkEnd w:id="89"/>
+      <w:bookmarkEnd w:id="90"/>
     </w:p>
     <w:p>
       <w:pPr>
@@ -19269,11 +19396,11 @@
       <w:r>
         <w:fldChar w:fldCharType="end"/>
       </w:r>
-      <w:bookmarkStart w:id="90" w:name="_Toc30024422"/>
+      <w:bookmarkStart w:id="91" w:name="_Toc30024422"/>
       <w:r>
         <w:t>Spis tabel</w:t>
       </w:r>
-      <w:bookmarkEnd w:id="90"/>
+      <w:bookmarkEnd w:id="91"/>
     </w:p>
     <w:p>
       <w:pPr>
@@ -19788,14 +19915,12 @@
       <w:r>
         <w:fldChar w:fldCharType="end"/>
       </w:r>
-      <w:bookmarkStart w:id="91" w:name="_Toc30024423"/>
+      <w:bookmarkStart w:id="92" w:name="_Toc30024423"/>
       <w:r>
         <w:t>Spis dokumentów</w:t>
       </w:r>
-      <w:bookmarkEnd w:id="91"/>
-    </w:p>
-    <w:bookmarkStart w:id="92" w:name="_GoBack"/>
-    <w:bookmarkEnd w:id="92"/>
+      <w:bookmarkEnd w:id="92"/>
+    </w:p>
     <w:p>
       <w:pPr>
         <w:pStyle w:val="Spisilustracji"/>
@@ -23828,7 +23953,7 @@
 </file>
 
 <file path=customXml/itemProps1.xml><?xml version="1.0" encoding="utf-8"?>
-<ds:datastoreItem xmlns:ds="http://schemas.openxmlformats.org/officeDocument/2006/customXml" ds:itemID="{95B61FE4-3749-4907-936A-A06FCF05219A}">
+<ds:datastoreItem xmlns:ds="http://schemas.openxmlformats.org/officeDocument/2006/customXml" ds:itemID="{EFBCE52B-4614-4C15-9660-E122A7D29FB5}">
   <ds:schemaRefs>
     <ds:schemaRef ds:uri="http://schemas.openxmlformats.org/officeDocument/2006/bibliography"/>
   </ds:schemaRefs>

</xml_diff>